<commit_message>
lab9/3.2.8 Packet Tracer - Investigate a VLAN Implementation.docx
</commit_message>
<xml_diff>
--- a/lab9/3.2.8 Packet Tracer - Investigate a VLAN Implementation.docx
+++ b/lab9/3.2.8 Packet Tracer - Investigate a VLAN Implementation.docx
@@ -1,10 +1,10 @@
 
 <file path=word/document.xml><?xml version="1.0" encoding="utf-8"?>
-<w:document xmlns:wpc="http://schemas.microsoft.com/office/word/2010/wordprocessingCanvas" xmlns:cx="http://schemas.microsoft.com/office/drawing/2014/chartex" xmlns:cx1="http://schemas.microsoft.com/office/drawing/2015/9/8/chartex" xmlns:cx2="http://schemas.microsoft.com/office/drawing/2015/10/21/chartex" xmlns:cx3="http://schemas.microsoft.com/office/drawing/2016/5/9/chartex" xmlns:cx4="http://schemas.microsoft.com/office/drawing/2016/5/10/chartex" xmlns:cx5="http://schemas.microsoft.com/office/drawing/2016/5/11/chartex" xmlns:cx6="http://schemas.microsoft.com/office/drawing/2016/5/12/chartex" xmlns:cx7="http://schemas.microsoft.com/office/drawing/2016/5/13/chartex" xmlns:cx8="http://schemas.microsoft.com/office/drawing/2016/5/14/chartex" xmlns:mc="http://schemas.openxmlformats.org/markup-compatibility/2006" xmlns:aink="http://schemas.microsoft.com/office/drawing/2016/ink" xmlns:am3d="http://schemas.microsoft.com/office/drawing/2017/model3d" xmlns:o="urn:schemas-microsoft-com:office:office" xmlns:r="http://schemas.openxmlformats.org/officeDocument/2006/relationships" xmlns:m="http://schemas.openxmlformats.org/officeDocument/2006/math" xmlns:v="urn:schemas-microsoft-com:vml" xmlns:wp14="http://schemas.microsoft.com/office/word/2010/wordprocessingDrawing" xmlns:wp="http://schemas.openxmlformats.org/drawingml/2006/wordprocessingDrawing" xmlns:w10="urn:schemas-microsoft-com:office:word" xmlns:w="http://schemas.openxmlformats.org/wordprocessingml/2006/main" xmlns:w14="http://schemas.microsoft.com/office/word/2010/wordml" xmlns:w15="http://schemas.microsoft.com/office/word/2012/wordml" xmlns:w16cid="http://schemas.microsoft.com/office/word/2016/wordml/cid" xmlns:w16se="http://schemas.microsoft.com/office/word/2015/wordml/symex" xmlns:wpg="http://schemas.microsoft.com/office/word/2010/wordprocessingGroup" xmlns:wpi="http://schemas.microsoft.com/office/word/2010/wordprocessingInk" xmlns:wne="http://schemas.microsoft.com/office/word/2006/wordml" xmlns:wps="http://schemas.microsoft.com/office/word/2010/wordprocessingShape" mc:Ignorable="w14 w15 w16se w16cid wp14">
+<w:document xmlns:wpc="http://schemas.microsoft.com/office/word/2010/wordprocessingCanvas" xmlns:mc="http://schemas.openxmlformats.org/markup-compatibility/2006" xmlns:o="urn:schemas-microsoft-com:office:office" xmlns:r="http://schemas.openxmlformats.org/officeDocument/2006/relationships" xmlns:m="http://schemas.openxmlformats.org/officeDocument/2006/math" xmlns:v="urn:schemas-microsoft-com:vml" xmlns:wp14="http://schemas.microsoft.com/office/word/2010/wordprocessingDrawing" xmlns:wp="http://schemas.openxmlformats.org/drawingml/2006/wordprocessingDrawing" xmlns:w10="urn:schemas-microsoft-com:office:word" xmlns:w="http://schemas.openxmlformats.org/wordprocessingml/2006/main" xmlns:w14="http://schemas.microsoft.com/office/word/2010/wordml" xmlns:w15="http://schemas.microsoft.com/office/word/2012/wordml" xmlns:wpg="http://schemas.microsoft.com/office/word/2010/wordprocessingGroup" xmlns:wpi="http://schemas.microsoft.com/office/word/2010/wordprocessingInk" xmlns:wne="http://schemas.microsoft.com/office/word/2006/wordml" xmlns:wps="http://schemas.microsoft.com/office/word/2010/wordprocessingShape" mc:Ignorable="w14 w15 wp14">
   <w:body>
     <w:p>
       <w:pPr>
-        <w:pStyle w:val="Title"/>
+        <w:pStyle w:val="Tittel"/>
         <w:rPr>
           <w:rStyle w:val="LabTitleInstVersred"/>
           <w:b/>
@@ -15,7 +15,6 @@
         <w:sdtPr>
           <w:rPr>
             <w:b w:val="0"/>
-            <w:color w:val="EE0000"/>
           </w:rPr>
           <w:alias w:val="Title"/>
           <w:tag w:val=""/>
@@ -29,7 +28,6 @@
         <w:sdtEndPr>
           <w:rPr>
             <w:b/>
-            <w:color w:val="auto"/>
           </w:rPr>
         </w:sdtEndPr>
         <w:sdtContent>
@@ -41,7 +39,7 @@
     </w:p>
     <w:p>
       <w:pPr>
-        <w:pStyle w:val="Heading1"/>
+        <w:pStyle w:val="Overskrift1"/>
         <w:numPr>
           <w:ilvl w:val="0"/>
           <w:numId w:val="3"/>
@@ -149,12 +147,7 @@
               <w:pStyle w:val="TableHeading"/>
             </w:pPr>
             <w:r>
-              <w:t>IP Addr</w:t>
-            </w:r>
-            <w:bookmarkStart w:id="0" w:name="_GoBack"/>
-            <w:bookmarkEnd w:id="0"/>
-            <w:r>
-              <w:t>ess</w:t>
+              <w:t>IP Address</w:t>
             </w:r>
           </w:p>
         </w:tc>
@@ -1120,7 +1113,7 @@
     </w:tbl>
     <w:p>
       <w:pPr>
-        <w:pStyle w:val="Heading1"/>
+        <w:pStyle w:val="Overskrift1"/>
         <w:numPr>
           <w:ilvl w:val="0"/>
           <w:numId w:val="3"/>
@@ -1135,19 +1128,7 @@
         <w:pStyle w:val="BodyTextL25Bold"/>
       </w:pPr>
       <w:r>
-        <w:t>Part 1: Observe B</w:t>
-      </w:r>
-      <w:r>
-        <w:t xml:space="preserve">roadcast </w:t>
-      </w:r>
-      <w:r>
-        <w:t>T</w:t>
-      </w:r>
-      <w:r>
-        <w:t>r</w:t>
-      </w:r>
-      <w:r>
-        <w:t>affic in a VLAN Implementation</w:t>
+        <w:t>Part 1: Observe Broadcast Traffic in a VLAN Implementation</w:t>
       </w:r>
     </w:p>
     <w:p>
@@ -1155,18 +1136,12 @@
         <w:pStyle w:val="BodyTextL25Bold"/>
       </w:pPr>
       <w:r>
-        <w:t xml:space="preserve">Part 2: </w:t>
-      </w:r>
-      <w:r>
-        <w:t xml:space="preserve">Observe </w:t>
-      </w:r>
-      <w:r>
-        <w:t>Broadcast Traffic without VLANs</w:t>
+        <w:t>Part 2: Observe Broadcast Traffic without VLANs</w:t>
       </w:r>
     </w:p>
     <w:p>
       <w:pPr>
-        <w:pStyle w:val="Heading1"/>
+        <w:pStyle w:val="Overskrift1"/>
         <w:numPr>
           <w:ilvl w:val="0"/>
           <w:numId w:val="3"/>
@@ -1181,24 +1156,12 @@
         <w:pStyle w:val="BodyTextL25"/>
       </w:pPr>
       <w:r>
-        <w:t xml:space="preserve">In this activity, you will </w:t>
-      </w:r>
-      <w:r>
-        <w:t>observe how broadcast traffic is</w:t>
-      </w:r>
-      <w:r>
-        <w:t xml:space="preserve"> forwarded by the switches when </w:t>
-      </w:r>
-      <w:r>
-        <w:t>VLANs are configured and</w:t>
-      </w:r>
-      <w:r>
-        <w:t xml:space="preserve"> when VLANs are not configured.</w:t>
+        <w:t>In this activity, you will observe how broadcast traffic is forwarded by the switches when VLANs are configured and when VLANs are not configured.</w:t>
       </w:r>
     </w:p>
     <w:p>
       <w:pPr>
-        <w:pStyle w:val="Heading1"/>
+        <w:pStyle w:val="Overskrift1"/>
       </w:pPr>
       <w:r>
         <w:t>Instructions</w:t>
@@ -1206,7 +1169,7 @@
     </w:p>
     <w:p>
       <w:pPr>
-        <w:pStyle w:val="Heading2"/>
+        <w:pStyle w:val="Overskrift2"/>
       </w:pPr>
       <w:r>
         <w:t>Observe Broadcast Traffic in a VLAN Implementation</w:t>
@@ -1214,7 +1177,7 @@
     </w:p>
     <w:p>
       <w:pPr>
-        <w:pStyle w:val="Heading3"/>
+        <w:pStyle w:val="Overskrift3"/>
       </w:pPr>
       <w:r>
         <w:t>Ping from PC1 to PC6.</w:t>
@@ -1225,10 +1188,7 @@
         <w:pStyle w:val="SubStepAlpha"/>
       </w:pPr>
       <w:r>
-        <w:t>Wait for all the link lights to turn to green. To accelerate this process</w:t>
-      </w:r>
-      <w:r>
-        <w:t xml:space="preserve">, click </w:t>
+        <w:t xml:space="preserve">Wait for all the link lights to turn to green. To accelerate this process, click </w:t>
       </w:r>
       <w:r>
         <w:rPr>
@@ -1254,10 +1214,7 @@
         <w:t>Simulation</w:t>
       </w:r>
       <w:r>
-        <w:t xml:space="preserve"> tab</w:t>
-      </w:r>
-      <w:r>
-        <w:t xml:space="preserve"> and use the </w:t>
+        <w:t xml:space="preserve"> tab and use the </w:t>
       </w:r>
       <w:r>
         <w:rPr>
@@ -1266,13 +1223,7 @@
         <w:t>Add Simple PDU</w:t>
       </w:r>
       <w:r>
-        <w:t xml:space="preserve"> </w:t>
-      </w:r>
-      <w:r>
-        <w:t>tool. Click</w:t>
-      </w:r>
-      <w:r>
-        <w:t xml:space="preserve"> </w:t>
+        <w:t xml:space="preserve"> tool. Click </w:t>
       </w:r>
       <w:r>
         <w:rPr>
@@ -1281,13 +1232,7 @@
         <w:t>PC1</w:t>
       </w:r>
       <w:r>
-        <w:t>,</w:t>
-      </w:r>
-      <w:r>
-        <w:t xml:space="preserve"> and then</w:t>
-      </w:r>
-      <w:r>
-        <w:t xml:space="preserve"> click </w:t>
+        <w:t xml:space="preserve">, and then click </w:t>
       </w:r>
       <w:r>
         <w:rPr>
@@ -1313,16 +1258,7 @@
         <w:t>Capture/Forward</w:t>
       </w:r>
       <w:r>
-        <w:t xml:space="preserve"> </w:t>
-      </w:r>
-      <w:r>
-        <w:t>button to step through the process. Observe the ARP requests as they traverse the network. When the Buffer Full</w:t>
-      </w:r>
-      <w:r>
-        <w:t xml:space="preserve"> </w:t>
-      </w:r>
-      <w:r>
-        <w:t xml:space="preserve">window appears, click the </w:t>
+        <w:t xml:space="preserve"> button to step through the process. Observe the ARP requests as they traverse the network. When the Buffer Full window appears, click the </w:t>
       </w:r>
       <w:r>
         <w:rPr>
@@ -1336,9 +1272,15 @@
     </w:p>
     <w:p>
       <w:pPr>
-        <w:pStyle w:val="Heading4"/>
-      </w:pPr>
-      <w:r>
+        <w:pStyle w:val="Overskrift4"/>
+        <w:rPr>
+          <w:color w:val="auto"/>
+        </w:rPr>
+      </w:pPr>
+      <w:r>
+        <w:rPr>
+          <w:color w:val="auto"/>
+        </w:rPr>
         <w:t>Questions:</w:t>
       </w:r>
     </w:p>
@@ -1358,15 +1300,30 @@
       <w:pPr>
         <w:pStyle w:val="AnswerLineL50"/>
         <w:spacing w:after="480"/>
-      </w:pPr>
-      <w:r>
-        <w:t>Type your answers here.</w:t>
-      </w:r>
+        <w:rPr>
+          <w:color w:val="auto"/>
+        </w:rPr>
+      </w:pPr>
+      <w:r>
+        <w:rPr>
+          <w:color w:val="auto"/>
+        </w:rPr>
+        <w:t xml:space="preserve">Answer: No, because they are on different </w:t>
+      </w:r>
+      <w:proofErr w:type="spellStart"/>
+      <w:r>
+        <w:rPr>
+          <w:color w:val="auto"/>
+        </w:rPr>
+        <w:t>vlans</w:t>
+      </w:r>
+      <w:proofErr w:type="spellEnd"/>
     </w:p>
     <w:p>
       <w:pPr>
         <w:pStyle w:val="BodyTextL50"/>
       </w:pPr>
+      <w:proofErr w:type="gramStart"/>
       <w:r>
         <w:lastRenderedPageBreak/>
         <w:t xml:space="preserve">Look at the Simulation Panel, where did </w:t>
@@ -1380,13 +1337,20 @@
       <w:r>
         <w:t xml:space="preserve"> send the packet after receiving it?</w:t>
       </w:r>
+      <w:proofErr w:type="gramEnd"/>
     </w:p>
     <w:p>
       <w:pPr>
         <w:pStyle w:val="AnswerLineL50"/>
-      </w:pPr>
-      <w:r>
-        <w:t>Type your answers here.</w:t>
+        <w:rPr>
+          <w:color w:val="auto"/>
+        </w:rPr>
+      </w:pPr>
+      <w:r>
+        <w:rPr>
+          <w:color w:val="auto"/>
+        </w:rPr>
+        <w:t>Answer: PC4</w:t>
       </w:r>
     </w:p>
     <w:p>
@@ -1421,13 +1385,7 @@
         <w:t>S3</w:t>
       </w:r>
       <w:r>
-        <w:t xml:space="preserve"> only sends the ARP request </w:t>
-      </w:r>
-      <w:r>
-        <w:t>out F</w:t>
-      </w:r>
-      <w:r>
-        <w:t xml:space="preserve">0/11 to </w:t>
+        <w:t xml:space="preserve"> only sends the ARP request out F0/11 to </w:t>
       </w:r>
       <w:r>
         <w:rPr>
@@ -1472,10 +1430,7 @@
         <w:t>PC6</w:t>
       </w:r>
       <w:r>
-        <w:t xml:space="preserve"> never receives</w:t>
-      </w:r>
-      <w:r>
-        <w:t xml:space="preserve"> the ARP request from </w:t>
+        <w:t xml:space="preserve"> never receives the ARP request from </w:t>
       </w:r>
       <w:r>
         <w:rPr>
@@ -1484,10 +1439,7 @@
         <w:t>PC1</w:t>
       </w:r>
       <w:r>
-        <w:t>. B</w:t>
-      </w:r>
-      <w:r>
-        <w:t xml:space="preserve">ecause </w:t>
+        <w:t xml:space="preserve">. Because </w:t>
       </w:r>
       <w:r>
         <w:rPr>
@@ -1514,15 +1466,12 @@
         <w:t>PC1</w:t>
       </w:r>
       <w:r>
-        <w:t xml:space="preserve"> never receives </w:t>
-      </w:r>
-      <w:r>
-        <w:t>an ARP reply.</w:t>
+        <w:t xml:space="preserve"> never receives an ARP reply.</w:t>
       </w:r>
     </w:p>
     <w:p>
       <w:pPr>
-        <w:pStyle w:val="Heading3"/>
+        <w:pStyle w:val="Overskrift3"/>
       </w:pPr>
       <w:r>
         <w:t>Ping from PC1 to PC4.</w:t>
@@ -1542,19 +1491,7 @@
         <w:t>New</w:t>
       </w:r>
       <w:r>
-        <w:t xml:space="preserve"> </w:t>
-      </w:r>
-      <w:r>
-        <w:t>button under the Scenario 0</w:t>
-      </w:r>
-      <w:r>
-        <w:t xml:space="preserve"> </w:t>
-      </w:r>
-      <w:r>
-        <w:t>dropdown tab.</w:t>
-      </w:r>
-      <w:r>
-        <w:t xml:space="preserve"> Now click on the </w:t>
+        <w:t xml:space="preserve"> button under the Scenario 0 dropdown tab. Now click on the </w:t>
       </w:r>
       <w:r>
         <w:rPr>
@@ -1598,16 +1535,7 @@
         <w:t>Capture/Forward</w:t>
       </w:r>
       <w:r>
-        <w:t xml:space="preserve"> </w:t>
-      </w:r>
-      <w:r>
-        <w:t>button to step through the process. Observe the ARP requests as they traverse the network. When the Buffer Full</w:t>
-      </w:r>
-      <w:r>
-        <w:t xml:space="preserve"> </w:t>
-      </w:r>
-      <w:r>
-        <w:t xml:space="preserve">window appears, click the </w:t>
+        <w:t xml:space="preserve"> button to step through the process. Observe the ARP requests as they traverse the network. When the Buffer Full window appears, click the </w:t>
       </w:r>
       <w:r>
         <w:rPr>
@@ -1621,9 +1549,15 @@
     </w:p>
     <w:p>
       <w:pPr>
-        <w:pStyle w:val="Heading4"/>
-      </w:pPr>
-      <w:r>
+        <w:pStyle w:val="Overskrift4"/>
+        <w:rPr>
+          <w:color w:val="auto"/>
+        </w:rPr>
+      </w:pPr>
+      <w:r>
+        <w:rPr>
+          <w:color w:val="auto"/>
+        </w:rPr>
         <w:t>Question:</w:t>
       </w:r>
     </w:p>
@@ -1643,9 +1577,29 @@
       <w:pPr>
         <w:pStyle w:val="AnswerLineL50"/>
         <w:spacing w:after="480"/>
-      </w:pPr>
-      <w:r>
-        <w:t>Type your answers here.</w:t>
+        <w:rPr>
+          <w:color w:val="auto"/>
+        </w:rPr>
+      </w:pPr>
+      <w:r>
+        <w:rPr>
+          <w:color w:val="auto"/>
+        </w:rPr>
+        <w:t xml:space="preserve">Answer: Yes, because they were on the same </w:t>
+      </w:r>
+      <w:proofErr w:type="spellStart"/>
+      <w:r>
+        <w:rPr>
+          <w:color w:val="auto"/>
+        </w:rPr>
+        <w:t>vlan</w:t>
+      </w:r>
+      <w:proofErr w:type="spellEnd"/>
+      <w:r>
+        <w:rPr>
+          <w:color w:val="auto"/>
+        </w:rPr>
+        <w:t>.</w:t>
       </w:r>
     </w:p>
     <w:p>
@@ -1658,9 +1612,15 @@
     </w:p>
     <w:p>
       <w:pPr>
-        <w:pStyle w:val="Heading4"/>
-      </w:pPr>
-      <w:r>
+        <w:pStyle w:val="Overskrift4"/>
+        <w:rPr>
+          <w:color w:val="auto"/>
+        </w:rPr>
+      </w:pPr>
+      <w:r>
+        <w:rPr>
+          <w:color w:val="auto"/>
+        </w:rPr>
         <w:t>Question:</w:t>
       </w:r>
     </w:p>
@@ -1679,13 +1639,7 @@
         <w:t>S1</w:t>
       </w:r>
       <w:r>
-        <w:t>,</w:t>
-      </w:r>
-      <w:r>
-        <w:t xml:space="preserve"> </w:t>
-      </w:r>
-      <w:r>
-        <w:t xml:space="preserve">why does it also forward the packet to </w:t>
+        <w:t xml:space="preserve">, why does it also forward the packet to </w:t>
       </w:r>
       <w:r>
         <w:rPr>
@@ -1700,14 +1654,34 @@
     <w:p>
       <w:pPr>
         <w:pStyle w:val="AnswerLineL50"/>
-      </w:pPr>
-      <w:r>
-        <w:t>Type your answers here.</w:t>
+        <w:rPr>
+          <w:color w:val="auto"/>
+        </w:rPr>
+      </w:pPr>
+      <w:r>
+        <w:rPr>
+          <w:color w:val="auto"/>
+        </w:rPr>
+        <w:t xml:space="preserve">Answer: Because it is a broadcast on the right </w:t>
+      </w:r>
+      <w:proofErr w:type="spellStart"/>
+      <w:r>
+        <w:rPr>
+          <w:color w:val="auto"/>
+        </w:rPr>
+        <w:t>vlan</w:t>
+      </w:r>
+      <w:proofErr w:type="spellEnd"/>
+      <w:r>
+        <w:rPr>
+          <w:color w:val="auto"/>
+        </w:rPr>
+        <w:t>.</w:t>
       </w:r>
     </w:p>
     <w:p>
       <w:pPr>
-        <w:pStyle w:val="Heading2"/>
+        <w:pStyle w:val="Overskrift2"/>
       </w:pPr>
       <w:r>
         <w:t>Observe Broadcast Traffic without VLANs</w:t>
@@ -1715,7 +1689,7 @@
     </w:p>
     <w:p>
       <w:pPr>
-        <w:pStyle w:val="Heading3"/>
+        <w:pStyle w:val="Overskrift3"/>
       </w:pPr>
       <w:r>
         <w:t>Clear the configurations on all three switches and delete the VLAN database.</w:t>
@@ -1741,12 +1715,15 @@
     <w:p>
       <w:pPr>
         <w:pStyle w:val="ConfigWindow"/>
-      </w:pPr>
-      <w:r>
-        <w:t xml:space="preserve">Open </w:t>
-      </w:r>
-      <w:r>
-        <w:t>configuration window</w:t>
+        <w:rPr>
+          <w:color w:val="auto"/>
+        </w:rPr>
+      </w:pPr>
+      <w:r>
+        <w:rPr>
+          <w:color w:val="auto"/>
+        </w:rPr>
+        <w:t>Open configuration window</w:t>
       </w:r>
     </w:p>
     <w:p>
@@ -1760,15 +1737,27 @@
     </w:p>
     <w:p>
       <w:pPr>
-        <w:pStyle w:val="Heading4"/>
-      </w:pPr>
-      <w:r>
+        <w:pStyle w:val="Overskrift4"/>
+        <w:rPr>
+          <w:color w:val="auto"/>
+        </w:rPr>
+      </w:pPr>
+      <w:r>
+        <w:rPr>
+          <w:color w:val="auto"/>
+        </w:rPr>
         <w:t>Question</w:t>
       </w:r>
       <w:r>
+        <w:rPr>
+          <w:color w:val="auto"/>
+        </w:rPr>
         <w:t>s</w:t>
       </w:r>
       <w:r>
+        <w:rPr>
+          <w:color w:val="auto"/>
+        </w:rPr>
         <w:t>:</w:t>
       </w:r>
     </w:p>
@@ -1784,10 +1773,24 @@
     <w:p>
       <w:pPr>
         <w:pStyle w:val="AnswerLineL50"/>
-      </w:pPr>
-      <w:r>
-        <w:t>Type your answers here.</w:t>
-      </w:r>
+        <w:rPr>
+          <w:color w:val="auto"/>
+        </w:rPr>
+      </w:pPr>
+      <w:r>
+        <w:rPr>
+          <w:color w:val="auto"/>
+        </w:rPr>
+        <w:t>Answer: erase startup-</w:t>
+      </w:r>
+      <w:proofErr w:type="spellStart"/>
+      <w:r>
+        <w:rPr>
+          <w:color w:val="auto"/>
+        </w:rPr>
+        <w:t>config</w:t>
+      </w:r>
+      <w:proofErr w:type="spellEnd"/>
     </w:p>
     <w:p>
       <w:pPr>
@@ -1800,9 +1803,15 @@
     <w:p>
       <w:pPr>
         <w:pStyle w:val="AnswerLineL50"/>
-      </w:pPr>
-      <w:r>
-        <w:t>Type your answers here.</w:t>
+        <w:rPr>
+          <w:color w:val="auto"/>
+        </w:rPr>
+      </w:pPr>
+      <w:r>
+        <w:rPr>
+          <w:color w:val="auto"/>
+        </w:rPr>
+        <w:t>Answer: flash vlan.dat</w:t>
       </w:r>
     </w:p>
     <w:p>
@@ -1810,14 +1819,28 @@
         <w:pStyle w:val="SubStepAlpha"/>
       </w:pPr>
       <w:r>
-        <w:t>Delete the VLAN file on all 3 switches.</w:t>
+        <w:t xml:space="preserve">Delete the VLAN file on all </w:t>
+      </w:r>
+      <w:proofErr w:type="gramStart"/>
+      <w:r>
+        <w:t>3</w:t>
+      </w:r>
+      <w:proofErr w:type="gramEnd"/>
+      <w:r>
+        <w:t xml:space="preserve"> switches.</w:t>
       </w:r>
     </w:p>
     <w:p>
       <w:pPr>
-        <w:pStyle w:val="Heading4"/>
-      </w:pPr>
-      <w:r>
+        <w:pStyle w:val="Overskrift4"/>
+        <w:rPr>
+          <w:color w:val="auto"/>
+        </w:rPr>
+      </w:pPr>
+      <w:r>
+        <w:rPr>
+          <w:color w:val="auto"/>
+        </w:rPr>
         <w:t>Question:</w:t>
       </w:r>
     </w:p>
@@ -1833,14 +1856,20 @@
     <w:p>
       <w:pPr>
         <w:pStyle w:val="AnswerLineL50"/>
-      </w:pPr>
-      <w:r>
-        <w:t>Type your answers here.</w:t>
+        <w:rPr>
+          <w:color w:val="auto"/>
+        </w:rPr>
+      </w:pPr>
+      <w:r>
+        <w:rPr>
+          <w:color w:val="auto"/>
+        </w:rPr>
+        <w:t>Answer: delete vlan.dat</w:t>
       </w:r>
     </w:p>
     <w:p>
       <w:pPr>
-        <w:pStyle w:val="Heading3"/>
+        <w:pStyle w:val="Overskrift3"/>
       </w:pPr>
       <w:r>
         <w:t>Reload the switches.</w:t>
@@ -1857,13 +1886,7 @@
         <w:rPr>
           <w:b/>
         </w:rPr>
-        <w:t>r</w:t>
-      </w:r>
-      <w:r>
-        <w:rPr>
-          <w:b/>
-        </w:rPr>
-        <w:t>eload</w:t>
+        <w:t>reload</w:t>
       </w:r>
       <w:r>
         <w:t xml:space="preserve"> command in privileged EXEC mode to reset all the switches. Wait for the entire link to turn green. To accelerate this process, click </w:t>
@@ -1881,17 +1904,20 @@
     <w:p>
       <w:pPr>
         <w:pStyle w:val="ConfigWindow"/>
-      </w:pPr>
-      <w:r>
-        <w:t xml:space="preserve">Close </w:t>
-      </w:r>
-      <w:r>
-        <w:t>configuration window</w:t>
+        <w:rPr>
+          <w:color w:val="auto"/>
+        </w:rPr>
+      </w:pPr>
+      <w:r>
+        <w:rPr>
+          <w:color w:val="auto"/>
+        </w:rPr>
+        <w:t>Close configuration window</w:t>
       </w:r>
     </w:p>
     <w:p>
       <w:pPr>
-        <w:pStyle w:val="Heading3"/>
+        <w:pStyle w:val="Overskrift3"/>
         <w:spacing w:before="120"/>
       </w:pPr>
       <w:r>
@@ -1903,10 +1929,7 @@
         <w:pStyle w:val="SubStepAlpha"/>
       </w:pPr>
       <w:r>
-        <w:t>After the switches reload and the link lights return to green, the network is ready to for</w:t>
-      </w:r>
-      <w:r>
-        <w:t>ward your ARP and ping traffic.</w:t>
+        <w:t>After the switches reload and the link lights return to green, the network is ready to forward your ARP and ping traffic.</w:t>
       </w:r>
     </w:p>
     <w:p>
@@ -1920,13 +1943,7 @@
         <w:rPr>
           <w:b/>
         </w:rPr>
-        <w:t xml:space="preserve">Scenario </w:t>
-      </w:r>
-      <w:r>
-        <w:rPr>
-          <w:b/>
-        </w:rPr>
-        <w:t>0</w:t>
+        <w:t>Scenario 0</w:t>
       </w:r>
       <w:r>
         <w:t xml:space="preserve"> from the drop</w:t>
@@ -1935,19 +1952,7 @@
         <w:t>-</w:t>
       </w:r>
       <w:r>
-        <w:t>down tab to r</w:t>
-      </w:r>
-      <w:r>
-        <w:t>eturn</w:t>
-      </w:r>
-      <w:r>
-        <w:t xml:space="preserve"> to </w:t>
-      </w:r>
-      <w:r>
-        <w:t>Scenario 0</w:t>
-      </w:r>
-      <w:r>
-        <w:t>.</w:t>
+        <w:t>down tab to return to Scenario 0.</w:t>
       </w:r>
     </w:p>
     <w:p>
@@ -1962,58 +1967,34 @@
         <w:rPr>
           <w:b/>
         </w:rPr>
-        <w:t>Simulation</w:t>
+        <w:t xml:space="preserve">Simulation </w:t>
+      </w:r>
+      <w:r>
+        <w:t xml:space="preserve">mode, click the </w:t>
       </w:r>
       <w:r>
         <w:rPr>
           <w:b/>
         </w:rPr>
-        <w:t xml:space="preserve"> </w:t>
-      </w:r>
-      <w:r>
-        <w:t xml:space="preserve">mode, click the </w:t>
+        <w:t>Capture/Forward</w:t>
+      </w:r>
+      <w:r>
+        <w:t xml:space="preserve"> button to step through the process. Notice that the switches now forward the ARP requests out all ports, except the port on which the ARP request was received. This default action of switches is why VLANs can improve network performance. Broadcast traffic is contained within each VLAN. When the </w:t>
       </w:r>
       <w:r>
         <w:rPr>
           <w:b/>
         </w:rPr>
-        <w:t>Capture/Forward</w:t>
-      </w:r>
-      <w:r>
-        <w:t xml:space="preserve"> </w:t>
-      </w:r>
-      <w:r>
-        <w:t>button to step through the process. Notice that the switches now forward the ARP requests out all ports, except the port on which the ARP request was received. This default action of switches is why VLANs can improve network performance. Broadcast t</w:t>
-      </w:r>
-      <w:r>
-        <w:t xml:space="preserve">raffic is contained within each </w:t>
-      </w:r>
-      <w:r>
-        <w:t xml:space="preserve">VLAN. When the </w:t>
+        <w:t>Buffer Full</w:t>
+      </w:r>
+      <w:r>
+        <w:t xml:space="preserve"> window appears, click the </w:t>
       </w:r>
       <w:r>
         <w:rPr>
           <w:b/>
         </w:rPr>
-        <w:t>Buffer Full</w:t>
-      </w:r>
-      <w:r>
-        <w:t xml:space="preserve"> </w:t>
-      </w:r>
-      <w:r>
-        <w:t xml:space="preserve">window appears, click the </w:t>
-      </w:r>
-      <w:r>
-        <w:rPr>
-          <w:b/>
-        </w:rPr>
-        <w:t xml:space="preserve">View </w:t>
-      </w:r>
-      <w:r>
-        <w:rPr>
-          <w:b/>
-        </w:rPr>
-        <w:t>Previous Events</w:t>
+        <w:t>View Previous Events</w:t>
       </w:r>
       <w:r>
         <w:t xml:space="preserve"> button.</w:t>
@@ -2021,7 +2002,7 @@
     </w:p>
     <w:p>
       <w:pPr>
-        <w:pStyle w:val="Heading1"/>
+        <w:pStyle w:val="Overskrift1"/>
       </w:pPr>
       <w:r>
         <w:t>Reflection Questions</w:t>
@@ -2038,9 +2019,21 @@
     <w:p>
       <w:pPr>
         <w:pStyle w:val="AnswerLineL25"/>
-      </w:pPr>
-      <w:r>
-        <w:t>Type your answers here.</w:t>
+        <w:rPr>
+          <w:color w:val="auto"/>
+        </w:rPr>
+      </w:pPr>
+      <w:r>
+        <w:rPr>
+          <w:color w:val="auto"/>
+        </w:rPr>
+        <w:t xml:space="preserve">Answer: </w:t>
+      </w:r>
+      <w:r>
+        <w:rPr>
+          <w:color w:val="auto"/>
+        </w:rPr>
+        <w:t>PC7, PC4, PC1</w:t>
       </w:r>
     </w:p>
     <w:p>
@@ -2054,9 +2047,15 @@
     <w:p>
       <w:pPr>
         <w:pStyle w:val="AnswerLineL25"/>
-      </w:pPr>
-      <w:r>
-        <w:t>Type your answers here.</w:t>
+        <w:rPr>
+          <w:color w:val="auto"/>
+        </w:rPr>
+      </w:pPr>
+      <w:r>
+        <w:rPr>
+          <w:color w:val="auto"/>
+        </w:rPr>
+        <w:t>Answer: PC2, PC5, PC8</w:t>
       </w:r>
     </w:p>
     <w:p>
@@ -2064,15 +2063,26 @@
         <w:pStyle w:val="ReflectionQ"/>
       </w:pPr>
       <w:r>
-        <w:t>If a PC in VLAN 30 sends a broadcast message, which devices receive it?</w:t>
+        <w:t>If a PC in VLAN 30 sends a broadcast message, whic</w:t>
+      </w:r>
+      <w:bookmarkStart w:id="0" w:name="_GoBack"/>
+      <w:bookmarkEnd w:id="0"/>
+      <w:r>
+        <w:t>h devices receive it?</w:t>
       </w:r>
     </w:p>
     <w:p>
       <w:pPr>
         <w:pStyle w:val="AnswerLineL25"/>
-      </w:pPr>
-      <w:r>
-        <w:t>Type your answers here.</w:t>
+        <w:rPr>
+          <w:color w:val="auto"/>
+        </w:rPr>
+      </w:pPr>
+      <w:r>
+        <w:rPr>
+          <w:color w:val="auto"/>
+        </w:rPr>
+        <w:t>Answer: PC9, PC6, PC3</w:t>
       </w:r>
     </w:p>
     <w:p>
@@ -2086,9 +2096,43 @@
     <w:p>
       <w:pPr>
         <w:pStyle w:val="AnswerLineL25"/>
-      </w:pPr>
-      <w:r>
-        <w:t>Type your answers here.</w:t>
+        <w:rPr>
+          <w:color w:val="auto"/>
+        </w:rPr>
+      </w:pPr>
+      <w:r>
+        <w:rPr>
+          <w:color w:val="auto"/>
+        </w:rPr>
+        <w:t xml:space="preserve">Answer: </w:t>
+      </w:r>
+      <w:proofErr w:type="gramStart"/>
+      <w:r>
+        <w:rPr>
+          <w:color w:val="auto"/>
+        </w:rPr>
+        <w:t>The frame is never reached by the PC</w:t>
+      </w:r>
+      <w:proofErr w:type="gramEnd"/>
+      <w:r>
+        <w:rPr>
+          <w:color w:val="auto"/>
+        </w:rPr>
+        <w:t xml:space="preserve">. Thus </w:t>
+      </w:r>
+      <w:proofErr w:type="gramStart"/>
+      <w:r>
+        <w:rPr>
+          <w:color w:val="auto"/>
+        </w:rPr>
+        <w:t>it is dropped by the incorrect PC</w:t>
+      </w:r>
+      <w:proofErr w:type="gramEnd"/>
+      <w:r>
+        <w:rPr>
+          <w:color w:val="auto"/>
+        </w:rPr>
+        <w:t xml:space="preserve">. </w:t>
       </w:r>
     </w:p>
     <w:p>
@@ -2102,9 +2146,15 @@
     <w:p>
       <w:pPr>
         <w:pStyle w:val="AnswerLineL25"/>
-      </w:pPr>
-      <w:r>
-        <w:t>Type your answers here.</w:t>
+        <w:rPr>
+          <w:color w:val="auto"/>
+        </w:rPr>
+      </w:pPr>
+      <w:r>
+        <w:rPr>
+          <w:color w:val="auto"/>
+        </w:rPr>
+        <w:t>Answer: Each port is a different collision domain</w:t>
       </w:r>
     </w:p>
     <w:p>
@@ -2118,20 +2168,37 @@
     <w:p>
       <w:pPr>
         <w:pStyle w:val="AnswerLineL25"/>
-      </w:pPr>
-      <w:r>
-        <w:t>Type your answers here.</w:t>
-      </w:r>
+        <w:rPr>
+          <w:color w:val="auto"/>
+        </w:rPr>
+      </w:pPr>
+      <w:r>
+        <w:rPr>
+          <w:color w:val="auto"/>
+        </w:rPr>
+        <w:t xml:space="preserve">Answer: </w:t>
+      </w:r>
+      <w:proofErr w:type="gramStart"/>
+      <w:r>
+        <w:rPr>
+          <w:color w:val="auto"/>
+        </w:rPr>
+        <w:t>They are divided by the number of VLAN’s in the switch</w:t>
+      </w:r>
+      <w:proofErr w:type="gramEnd"/>
     </w:p>
     <w:p>
       <w:pPr>
         <w:pStyle w:val="ConfigWindow"/>
-      </w:pPr>
-      <w:r>
-        <w:t>End of documen</w:t>
-      </w:r>
-      <w:r>
-        <w:t>t</w:t>
+        <w:rPr>
+          <w:color w:val="auto"/>
+        </w:rPr>
+      </w:pPr>
+      <w:r>
+        <w:rPr>
+          <w:color w:val="auto"/>
+        </w:rPr>
+        <w:t>End of document</w:t>
       </w:r>
     </w:p>
     <w:sectPr>
@@ -2152,7 +2219,7 @@
 </file>
 
 <file path=word/endnotes.xml><?xml version="1.0" encoding="utf-8"?>
-<w:endnotes xmlns:wpc="http://schemas.microsoft.com/office/word/2010/wordprocessingCanvas" xmlns:cx="http://schemas.microsoft.com/office/drawing/2014/chartex" xmlns:cx1="http://schemas.microsoft.com/office/drawing/2015/9/8/chartex" xmlns:cx2="http://schemas.microsoft.com/office/drawing/2015/10/21/chartex" xmlns:cx3="http://schemas.microsoft.com/office/drawing/2016/5/9/chartex" xmlns:cx4="http://schemas.microsoft.com/office/drawing/2016/5/10/chartex" xmlns:cx5="http://schemas.microsoft.com/office/drawing/2016/5/11/chartex" xmlns:cx6="http://schemas.microsoft.com/office/drawing/2016/5/12/chartex" xmlns:cx7="http://schemas.microsoft.com/office/drawing/2016/5/13/chartex" xmlns:cx8="http://schemas.microsoft.com/office/drawing/2016/5/14/chartex" xmlns:mc="http://schemas.openxmlformats.org/markup-compatibility/2006" xmlns:aink="http://schemas.microsoft.com/office/drawing/2016/ink" xmlns:am3d="http://schemas.microsoft.com/office/drawing/2017/model3d" xmlns:o="urn:schemas-microsoft-com:office:office" xmlns:r="http://schemas.openxmlformats.org/officeDocument/2006/relationships" xmlns:m="http://schemas.openxmlformats.org/officeDocument/2006/math" xmlns:v="urn:schemas-microsoft-com:vml" xmlns:wp14="http://schemas.microsoft.com/office/word/2010/wordprocessingDrawing" xmlns:wp="http://schemas.openxmlformats.org/drawingml/2006/wordprocessingDrawing" xmlns:w10="urn:schemas-microsoft-com:office:word" xmlns:w="http://schemas.openxmlformats.org/wordprocessingml/2006/main" xmlns:w14="http://schemas.microsoft.com/office/word/2010/wordml" xmlns:w15="http://schemas.microsoft.com/office/word/2012/wordml" xmlns:w16cid="http://schemas.microsoft.com/office/word/2016/wordml/cid" xmlns:w16se="http://schemas.microsoft.com/office/word/2015/wordml/symex" xmlns:wpg="http://schemas.microsoft.com/office/word/2010/wordprocessingGroup" xmlns:wpi="http://schemas.microsoft.com/office/word/2010/wordprocessingInk" xmlns:wne="http://schemas.microsoft.com/office/word/2006/wordml" xmlns:wps="http://schemas.microsoft.com/office/word/2010/wordprocessingShape" mc:Ignorable="w14 w15 w16se w16cid wp14">
+<w:endnotes xmlns:wpc="http://schemas.microsoft.com/office/word/2010/wordprocessingCanvas" xmlns:mc="http://schemas.openxmlformats.org/markup-compatibility/2006" xmlns:o="urn:schemas-microsoft-com:office:office" xmlns:r="http://schemas.openxmlformats.org/officeDocument/2006/relationships" xmlns:m="http://schemas.openxmlformats.org/officeDocument/2006/math" xmlns:v="urn:schemas-microsoft-com:vml" xmlns:wp14="http://schemas.microsoft.com/office/word/2010/wordprocessingDrawing" xmlns:wp="http://schemas.openxmlformats.org/drawingml/2006/wordprocessingDrawing" xmlns:w10="urn:schemas-microsoft-com:office:word" xmlns:w="http://schemas.openxmlformats.org/wordprocessingml/2006/main" xmlns:w14="http://schemas.microsoft.com/office/word/2010/wordml" xmlns:w15="http://schemas.microsoft.com/office/word/2012/wordml" xmlns:wpg="http://schemas.microsoft.com/office/word/2010/wordprocessingGroup" xmlns:wpi="http://schemas.microsoft.com/office/word/2010/wordprocessingInk" xmlns:wne="http://schemas.microsoft.com/office/word/2006/wordml" xmlns:wps="http://schemas.microsoft.com/office/word/2010/wordprocessingShape" mc:Ignorable="w14 w15 wp14">
   <w:endnote w:type="separator" w:id="-1">
     <w:p>
       <w:pPr>
@@ -2179,20 +2246,20 @@
 </file>
 
 <file path=word/footer1.xml><?xml version="1.0" encoding="utf-8"?>
-<w:ftr xmlns:wpc="http://schemas.microsoft.com/office/word/2010/wordprocessingCanvas" xmlns:cx="http://schemas.microsoft.com/office/drawing/2014/chartex" xmlns:cx1="http://schemas.microsoft.com/office/drawing/2015/9/8/chartex" xmlns:cx2="http://schemas.microsoft.com/office/drawing/2015/10/21/chartex" xmlns:cx3="http://schemas.microsoft.com/office/drawing/2016/5/9/chartex" xmlns:cx4="http://schemas.microsoft.com/office/drawing/2016/5/10/chartex" xmlns:cx5="http://schemas.microsoft.com/office/drawing/2016/5/11/chartex" xmlns:cx6="http://schemas.microsoft.com/office/drawing/2016/5/12/chartex" xmlns:cx7="http://schemas.microsoft.com/office/drawing/2016/5/13/chartex" xmlns:cx8="http://schemas.microsoft.com/office/drawing/2016/5/14/chartex" xmlns:mc="http://schemas.openxmlformats.org/markup-compatibility/2006" xmlns:aink="http://schemas.microsoft.com/office/drawing/2016/ink" xmlns:am3d="http://schemas.microsoft.com/office/drawing/2017/model3d" xmlns:o="urn:schemas-microsoft-com:office:office" xmlns:r="http://schemas.openxmlformats.org/officeDocument/2006/relationships" xmlns:m="http://schemas.openxmlformats.org/officeDocument/2006/math" xmlns:v="urn:schemas-microsoft-com:vml" xmlns:wp14="http://schemas.microsoft.com/office/word/2010/wordprocessingDrawing" xmlns:wp="http://schemas.openxmlformats.org/drawingml/2006/wordprocessingDrawing" xmlns:w10="urn:schemas-microsoft-com:office:word" xmlns:w="http://schemas.openxmlformats.org/wordprocessingml/2006/main" xmlns:w14="http://schemas.microsoft.com/office/word/2010/wordml" xmlns:w15="http://schemas.microsoft.com/office/word/2012/wordml" xmlns:w16cid="http://schemas.microsoft.com/office/word/2016/wordml/cid" xmlns:w16se="http://schemas.microsoft.com/office/word/2015/wordml/symex" xmlns:wpg="http://schemas.microsoft.com/office/word/2010/wordprocessingGroup" xmlns:wpi="http://schemas.microsoft.com/office/word/2010/wordprocessingInk" xmlns:wne="http://schemas.microsoft.com/office/word/2006/wordml" xmlns:wps="http://schemas.microsoft.com/office/word/2010/wordprocessingShape" mc:Ignorable="w14 w15 w16se w16cid wp14">
+<w:ftr xmlns:wpc="http://schemas.microsoft.com/office/word/2010/wordprocessingCanvas" xmlns:mc="http://schemas.openxmlformats.org/markup-compatibility/2006" xmlns:o="urn:schemas-microsoft-com:office:office" xmlns:r="http://schemas.openxmlformats.org/officeDocument/2006/relationships" xmlns:m="http://schemas.openxmlformats.org/officeDocument/2006/math" xmlns:v="urn:schemas-microsoft-com:vml" xmlns:wp14="http://schemas.microsoft.com/office/word/2010/wordprocessingDrawing" xmlns:wp="http://schemas.openxmlformats.org/drawingml/2006/wordprocessingDrawing" xmlns:w10="urn:schemas-microsoft-com:office:word" xmlns:w="http://schemas.openxmlformats.org/wordprocessingml/2006/main" xmlns:w14="http://schemas.microsoft.com/office/word/2010/wordml" xmlns:w15="http://schemas.microsoft.com/office/word/2012/wordml" xmlns:wpg="http://schemas.microsoft.com/office/word/2010/wordprocessingGroup" xmlns:wpi="http://schemas.microsoft.com/office/word/2010/wordprocessingInk" xmlns:wne="http://schemas.microsoft.com/office/word/2006/wordml" xmlns:wps="http://schemas.microsoft.com/office/word/2010/wordprocessingShape" mc:Ignorable="w14 w15 wp14">
   <w:p>
     <w:pPr>
-      <w:pStyle w:val="Footer"/>
+      <w:pStyle w:val="Bunntekst"/>
     </w:pPr>
   </w:p>
 </w:ftr>
 </file>
 
 <file path=word/footer2.xml><?xml version="1.0" encoding="utf-8"?>
-<w:ftr xmlns:wpc="http://schemas.microsoft.com/office/word/2010/wordprocessingCanvas" xmlns:cx="http://schemas.microsoft.com/office/drawing/2014/chartex" xmlns:cx1="http://schemas.microsoft.com/office/drawing/2015/9/8/chartex" xmlns:cx2="http://schemas.microsoft.com/office/drawing/2015/10/21/chartex" xmlns:cx3="http://schemas.microsoft.com/office/drawing/2016/5/9/chartex" xmlns:cx4="http://schemas.microsoft.com/office/drawing/2016/5/10/chartex" xmlns:cx5="http://schemas.microsoft.com/office/drawing/2016/5/11/chartex" xmlns:cx6="http://schemas.microsoft.com/office/drawing/2016/5/12/chartex" xmlns:cx7="http://schemas.microsoft.com/office/drawing/2016/5/13/chartex" xmlns:cx8="http://schemas.microsoft.com/office/drawing/2016/5/14/chartex" xmlns:mc="http://schemas.openxmlformats.org/markup-compatibility/2006" xmlns:aink="http://schemas.microsoft.com/office/drawing/2016/ink" xmlns:am3d="http://schemas.microsoft.com/office/drawing/2017/model3d" xmlns:o="urn:schemas-microsoft-com:office:office" xmlns:r="http://schemas.openxmlformats.org/officeDocument/2006/relationships" xmlns:m="http://schemas.openxmlformats.org/officeDocument/2006/math" xmlns:v="urn:schemas-microsoft-com:vml" xmlns:wp14="http://schemas.microsoft.com/office/word/2010/wordprocessingDrawing" xmlns:wp="http://schemas.openxmlformats.org/drawingml/2006/wordprocessingDrawing" xmlns:w10="urn:schemas-microsoft-com:office:word" xmlns:w="http://schemas.openxmlformats.org/wordprocessingml/2006/main" xmlns:w14="http://schemas.microsoft.com/office/word/2010/wordml" xmlns:w15="http://schemas.microsoft.com/office/word/2012/wordml" xmlns:w16cid="http://schemas.microsoft.com/office/word/2016/wordml/cid" xmlns:w16se="http://schemas.microsoft.com/office/word/2015/wordml/symex" xmlns:wpg="http://schemas.microsoft.com/office/word/2010/wordprocessingGroup" xmlns:wpi="http://schemas.microsoft.com/office/word/2010/wordprocessingInk" xmlns:wne="http://schemas.microsoft.com/office/word/2006/wordml" xmlns:wps="http://schemas.microsoft.com/office/word/2010/wordprocessingShape" mc:Ignorable="w14 w15 w16se w16cid wp14">
+<w:ftr xmlns:wpc="http://schemas.microsoft.com/office/word/2010/wordprocessingCanvas" xmlns:mc="http://schemas.openxmlformats.org/markup-compatibility/2006" xmlns:o="urn:schemas-microsoft-com:office:office" xmlns:r="http://schemas.openxmlformats.org/officeDocument/2006/relationships" xmlns:m="http://schemas.openxmlformats.org/officeDocument/2006/math" xmlns:v="urn:schemas-microsoft-com:vml" xmlns:wp14="http://schemas.microsoft.com/office/word/2010/wordprocessingDrawing" xmlns:wp="http://schemas.openxmlformats.org/drawingml/2006/wordprocessingDrawing" xmlns:w10="urn:schemas-microsoft-com:office:word" xmlns:w="http://schemas.openxmlformats.org/wordprocessingml/2006/main" xmlns:w14="http://schemas.microsoft.com/office/word/2010/wordml" xmlns:w15="http://schemas.microsoft.com/office/word/2012/wordml" xmlns:wpg="http://schemas.microsoft.com/office/word/2010/wordprocessingGroup" xmlns:wpi="http://schemas.microsoft.com/office/word/2010/wordprocessingInk" xmlns:wne="http://schemas.microsoft.com/office/word/2006/wordml" xmlns:wps="http://schemas.microsoft.com/office/word/2010/wordprocessingShape" mc:Ignorable="w14 w15 wp14">
   <w:p>
     <w:pPr>
-      <w:pStyle w:val="Footer"/>
+      <w:pStyle w:val="Bunntekst"/>
       <w:rPr>
         <w:szCs w:val="16"/>
       </w:rPr>
@@ -2284,7 +2351,7 @@
         <w:noProof/>
         <w:szCs w:val="16"/>
       </w:rPr>
-      <w:t>6</w:t>
+      <w:t>3</w:t>
     </w:r>
     <w:r>
       <w:rPr>
@@ -2326,7 +2393,7 @@
         <w:noProof/>
         <w:szCs w:val="16"/>
       </w:rPr>
-      <w:t>6</w:t>
+      <w:t>3</w:t>
     </w:r>
     <w:r>
       <w:rPr>
@@ -2349,10 +2416,10 @@
 </file>
 
 <file path=word/footer3.xml><?xml version="1.0" encoding="utf-8"?>
-<w:ftr xmlns:wpc="http://schemas.microsoft.com/office/word/2010/wordprocessingCanvas" xmlns:cx="http://schemas.microsoft.com/office/drawing/2014/chartex" xmlns:cx1="http://schemas.microsoft.com/office/drawing/2015/9/8/chartex" xmlns:cx2="http://schemas.microsoft.com/office/drawing/2015/10/21/chartex" xmlns:cx3="http://schemas.microsoft.com/office/drawing/2016/5/9/chartex" xmlns:cx4="http://schemas.microsoft.com/office/drawing/2016/5/10/chartex" xmlns:cx5="http://schemas.microsoft.com/office/drawing/2016/5/11/chartex" xmlns:cx6="http://schemas.microsoft.com/office/drawing/2016/5/12/chartex" xmlns:cx7="http://schemas.microsoft.com/office/drawing/2016/5/13/chartex" xmlns:cx8="http://schemas.microsoft.com/office/drawing/2016/5/14/chartex" xmlns:mc="http://schemas.openxmlformats.org/markup-compatibility/2006" xmlns:aink="http://schemas.microsoft.com/office/drawing/2016/ink" xmlns:am3d="http://schemas.microsoft.com/office/drawing/2017/model3d" xmlns:o="urn:schemas-microsoft-com:office:office" xmlns:r="http://schemas.openxmlformats.org/officeDocument/2006/relationships" xmlns:m="http://schemas.openxmlformats.org/officeDocument/2006/math" xmlns:v="urn:schemas-microsoft-com:vml" xmlns:wp14="http://schemas.microsoft.com/office/word/2010/wordprocessingDrawing" xmlns:wp="http://schemas.openxmlformats.org/drawingml/2006/wordprocessingDrawing" xmlns:w10="urn:schemas-microsoft-com:office:word" xmlns:w="http://schemas.openxmlformats.org/wordprocessingml/2006/main" xmlns:w14="http://schemas.microsoft.com/office/word/2010/wordml" xmlns:w15="http://schemas.microsoft.com/office/word/2012/wordml" xmlns:w16cid="http://schemas.microsoft.com/office/word/2016/wordml/cid" xmlns:w16se="http://schemas.microsoft.com/office/word/2015/wordml/symex" xmlns:wpg="http://schemas.microsoft.com/office/word/2010/wordprocessingGroup" xmlns:wpi="http://schemas.microsoft.com/office/word/2010/wordprocessingInk" xmlns:wne="http://schemas.microsoft.com/office/word/2006/wordml" xmlns:wps="http://schemas.microsoft.com/office/word/2010/wordprocessingShape" mc:Ignorable="w14 w15 w16se w16cid wp14">
+<w:ftr xmlns:wpc="http://schemas.microsoft.com/office/word/2010/wordprocessingCanvas" xmlns:mc="http://schemas.openxmlformats.org/markup-compatibility/2006" xmlns:o="urn:schemas-microsoft-com:office:office" xmlns:r="http://schemas.openxmlformats.org/officeDocument/2006/relationships" xmlns:m="http://schemas.openxmlformats.org/officeDocument/2006/math" xmlns:v="urn:schemas-microsoft-com:vml" xmlns:wp14="http://schemas.microsoft.com/office/word/2010/wordprocessingDrawing" xmlns:wp="http://schemas.openxmlformats.org/drawingml/2006/wordprocessingDrawing" xmlns:w10="urn:schemas-microsoft-com:office:word" xmlns:w="http://schemas.openxmlformats.org/wordprocessingml/2006/main" xmlns:w14="http://schemas.microsoft.com/office/word/2010/wordml" xmlns:w15="http://schemas.microsoft.com/office/word/2012/wordml" xmlns:wpg="http://schemas.microsoft.com/office/word/2010/wordprocessingGroup" xmlns:wpi="http://schemas.microsoft.com/office/word/2010/wordprocessingInk" xmlns:wne="http://schemas.microsoft.com/office/word/2006/wordml" xmlns:wps="http://schemas.microsoft.com/office/word/2010/wordprocessingShape" mc:Ignorable="w14 w15 wp14">
   <w:p>
     <w:pPr>
-      <w:pStyle w:val="Footer"/>
+      <w:pStyle w:val="Bunntekst"/>
       <w:rPr>
         <w:szCs w:val="16"/>
       </w:rPr>
@@ -2489,7 +2556,7 @@
         <w:noProof/>
         <w:szCs w:val="16"/>
       </w:rPr>
-      <w:t>6</w:t>
+      <w:t>3</w:t>
     </w:r>
     <w:r>
       <w:rPr>
@@ -2512,7 +2579,7 @@
 </file>
 
 <file path=word/footnotes.xml><?xml version="1.0" encoding="utf-8"?>
-<w:footnotes xmlns:wpc="http://schemas.microsoft.com/office/word/2010/wordprocessingCanvas" xmlns:cx="http://schemas.microsoft.com/office/drawing/2014/chartex" xmlns:cx1="http://schemas.microsoft.com/office/drawing/2015/9/8/chartex" xmlns:cx2="http://schemas.microsoft.com/office/drawing/2015/10/21/chartex" xmlns:cx3="http://schemas.microsoft.com/office/drawing/2016/5/9/chartex" xmlns:cx4="http://schemas.microsoft.com/office/drawing/2016/5/10/chartex" xmlns:cx5="http://schemas.microsoft.com/office/drawing/2016/5/11/chartex" xmlns:cx6="http://schemas.microsoft.com/office/drawing/2016/5/12/chartex" xmlns:cx7="http://schemas.microsoft.com/office/drawing/2016/5/13/chartex" xmlns:cx8="http://schemas.microsoft.com/office/drawing/2016/5/14/chartex" xmlns:mc="http://schemas.openxmlformats.org/markup-compatibility/2006" xmlns:aink="http://schemas.microsoft.com/office/drawing/2016/ink" xmlns:am3d="http://schemas.microsoft.com/office/drawing/2017/model3d" xmlns:o="urn:schemas-microsoft-com:office:office" xmlns:r="http://schemas.openxmlformats.org/officeDocument/2006/relationships" xmlns:m="http://schemas.openxmlformats.org/officeDocument/2006/math" xmlns:v="urn:schemas-microsoft-com:vml" xmlns:wp14="http://schemas.microsoft.com/office/word/2010/wordprocessingDrawing" xmlns:wp="http://schemas.openxmlformats.org/drawingml/2006/wordprocessingDrawing" xmlns:w10="urn:schemas-microsoft-com:office:word" xmlns:w="http://schemas.openxmlformats.org/wordprocessingml/2006/main" xmlns:w14="http://schemas.microsoft.com/office/word/2010/wordml" xmlns:w15="http://schemas.microsoft.com/office/word/2012/wordml" xmlns:w16cid="http://schemas.microsoft.com/office/word/2016/wordml/cid" xmlns:w16se="http://schemas.microsoft.com/office/word/2015/wordml/symex" xmlns:wpg="http://schemas.microsoft.com/office/word/2010/wordprocessingGroup" xmlns:wpi="http://schemas.microsoft.com/office/word/2010/wordprocessingInk" xmlns:wne="http://schemas.microsoft.com/office/word/2006/wordml" xmlns:wps="http://schemas.microsoft.com/office/word/2010/wordprocessingShape" mc:Ignorable="w14 w15 w16se w16cid wp14">
+<w:footnotes xmlns:wpc="http://schemas.microsoft.com/office/word/2010/wordprocessingCanvas" xmlns:mc="http://schemas.openxmlformats.org/markup-compatibility/2006" xmlns:o="urn:schemas-microsoft-com:office:office" xmlns:r="http://schemas.openxmlformats.org/officeDocument/2006/relationships" xmlns:m="http://schemas.openxmlformats.org/officeDocument/2006/math" xmlns:v="urn:schemas-microsoft-com:vml" xmlns:wp14="http://schemas.microsoft.com/office/word/2010/wordprocessingDrawing" xmlns:wp="http://schemas.openxmlformats.org/drawingml/2006/wordprocessingDrawing" xmlns:w10="urn:schemas-microsoft-com:office:word" xmlns:w="http://schemas.openxmlformats.org/wordprocessingml/2006/main" xmlns:w14="http://schemas.microsoft.com/office/word/2010/wordml" xmlns:w15="http://schemas.microsoft.com/office/word/2012/wordml" xmlns:wpg="http://schemas.microsoft.com/office/word/2010/wordprocessingGroup" xmlns:wpi="http://schemas.microsoft.com/office/word/2010/wordprocessingInk" xmlns:wne="http://schemas.microsoft.com/office/word/2006/wordml" xmlns:wps="http://schemas.microsoft.com/office/word/2010/wordprocessingShape" mc:Ignorable="w14 w15 wp14">
   <w:footnote w:type="separator" w:id="-1">
     <w:p>
       <w:pPr>
@@ -2539,17 +2606,17 @@
 </file>
 
 <file path=word/header1.xml><?xml version="1.0" encoding="utf-8"?>
-<w:hdr xmlns:wpc="http://schemas.microsoft.com/office/word/2010/wordprocessingCanvas" xmlns:cx="http://schemas.microsoft.com/office/drawing/2014/chartex" xmlns:cx1="http://schemas.microsoft.com/office/drawing/2015/9/8/chartex" xmlns:cx2="http://schemas.microsoft.com/office/drawing/2015/10/21/chartex" xmlns:cx3="http://schemas.microsoft.com/office/drawing/2016/5/9/chartex" xmlns:cx4="http://schemas.microsoft.com/office/drawing/2016/5/10/chartex" xmlns:cx5="http://schemas.microsoft.com/office/drawing/2016/5/11/chartex" xmlns:cx6="http://schemas.microsoft.com/office/drawing/2016/5/12/chartex" xmlns:cx7="http://schemas.microsoft.com/office/drawing/2016/5/13/chartex" xmlns:cx8="http://schemas.microsoft.com/office/drawing/2016/5/14/chartex" xmlns:mc="http://schemas.openxmlformats.org/markup-compatibility/2006" xmlns:aink="http://schemas.microsoft.com/office/drawing/2016/ink" xmlns:am3d="http://schemas.microsoft.com/office/drawing/2017/model3d" xmlns:o="urn:schemas-microsoft-com:office:office" xmlns:r="http://schemas.openxmlformats.org/officeDocument/2006/relationships" xmlns:m="http://schemas.openxmlformats.org/officeDocument/2006/math" xmlns:v="urn:schemas-microsoft-com:vml" xmlns:wp14="http://schemas.microsoft.com/office/word/2010/wordprocessingDrawing" xmlns:wp="http://schemas.openxmlformats.org/drawingml/2006/wordprocessingDrawing" xmlns:w10="urn:schemas-microsoft-com:office:word" xmlns:w="http://schemas.openxmlformats.org/wordprocessingml/2006/main" xmlns:w14="http://schemas.microsoft.com/office/word/2010/wordml" xmlns:w15="http://schemas.microsoft.com/office/word/2012/wordml" xmlns:w16cid="http://schemas.microsoft.com/office/word/2016/wordml/cid" xmlns:w16se="http://schemas.microsoft.com/office/word/2015/wordml/symex" xmlns:wpg="http://schemas.microsoft.com/office/word/2010/wordprocessingGroup" xmlns:wpi="http://schemas.microsoft.com/office/word/2010/wordprocessingInk" xmlns:wne="http://schemas.microsoft.com/office/word/2006/wordml" xmlns:wps="http://schemas.microsoft.com/office/word/2010/wordprocessingShape" mc:Ignorable="w14 w15 w16se w16cid wp14">
+<w:hdr xmlns:wpc="http://schemas.microsoft.com/office/word/2010/wordprocessingCanvas" xmlns:mc="http://schemas.openxmlformats.org/markup-compatibility/2006" xmlns:o="urn:schemas-microsoft-com:office:office" xmlns:r="http://schemas.openxmlformats.org/officeDocument/2006/relationships" xmlns:m="http://schemas.openxmlformats.org/officeDocument/2006/math" xmlns:v="urn:schemas-microsoft-com:vml" xmlns:wp14="http://schemas.microsoft.com/office/word/2010/wordprocessingDrawing" xmlns:wp="http://schemas.openxmlformats.org/drawingml/2006/wordprocessingDrawing" xmlns:w10="urn:schemas-microsoft-com:office:word" xmlns:w="http://schemas.openxmlformats.org/wordprocessingml/2006/main" xmlns:w14="http://schemas.microsoft.com/office/word/2010/wordml" xmlns:w15="http://schemas.microsoft.com/office/word/2012/wordml" xmlns:wpg="http://schemas.microsoft.com/office/word/2010/wordprocessingGroup" xmlns:wpi="http://schemas.microsoft.com/office/word/2010/wordprocessingInk" xmlns:wne="http://schemas.microsoft.com/office/word/2006/wordml" xmlns:wps="http://schemas.microsoft.com/office/word/2010/wordprocessingShape" mc:Ignorable="w14 w15 wp14">
   <w:p>
     <w:pPr>
-      <w:pStyle w:val="Header"/>
+      <w:pStyle w:val="Topptekst"/>
     </w:pPr>
   </w:p>
 </w:hdr>
 </file>
 
 <file path=word/header2.xml><?xml version="1.0" encoding="utf-8"?>
-<w:hdr xmlns:wpc="http://schemas.microsoft.com/office/word/2010/wordprocessingCanvas" xmlns:cx="http://schemas.microsoft.com/office/drawing/2014/chartex" xmlns:cx1="http://schemas.microsoft.com/office/drawing/2015/9/8/chartex" xmlns:cx2="http://schemas.microsoft.com/office/drawing/2015/10/21/chartex" xmlns:cx3="http://schemas.microsoft.com/office/drawing/2016/5/9/chartex" xmlns:cx4="http://schemas.microsoft.com/office/drawing/2016/5/10/chartex" xmlns:cx5="http://schemas.microsoft.com/office/drawing/2016/5/11/chartex" xmlns:cx6="http://schemas.microsoft.com/office/drawing/2016/5/12/chartex" xmlns:cx7="http://schemas.microsoft.com/office/drawing/2016/5/13/chartex" xmlns:cx8="http://schemas.microsoft.com/office/drawing/2016/5/14/chartex" xmlns:mc="http://schemas.openxmlformats.org/markup-compatibility/2006" xmlns:aink="http://schemas.microsoft.com/office/drawing/2016/ink" xmlns:am3d="http://schemas.microsoft.com/office/drawing/2017/model3d" xmlns:o="urn:schemas-microsoft-com:office:office" xmlns:r="http://schemas.openxmlformats.org/officeDocument/2006/relationships" xmlns:m="http://schemas.openxmlformats.org/officeDocument/2006/math" xmlns:v="urn:schemas-microsoft-com:vml" xmlns:wp14="http://schemas.microsoft.com/office/word/2010/wordprocessingDrawing" xmlns:wp="http://schemas.openxmlformats.org/drawingml/2006/wordprocessingDrawing" xmlns:w10="urn:schemas-microsoft-com:office:word" xmlns:w="http://schemas.openxmlformats.org/wordprocessingml/2006/main" xmlns:w14="http://schemas.microsoft.com/office/word/2010/wordml" xmlns:w15="http://schemas.microsoft.com/office/word/2012/wordml" xmlns:w16cid="http://schemas.microsoft.com/office/word/2016/wordml/cid" xmlns:w16se="http://schemas.microsoft.com/office/word/2015/wordml/symex" xmlns:wpg="http://schemas.microsoft.com/office/word/2010/wordprocessingGroup" xmlns:wpi="http://schemas.microsoft.com/office/word/2010/wordprocessingInk" xmlns:wne="http://schemas.microsoft.com/office/word/2006/wordml" xmlns:wps="http://schemas.microsoft.com/office/word/2010/wordprocessingShape" mc:Ignorable="w14 w15 w16se w16cid wp14">
+<w:hdr xmlns:wpc="http://schemas.microsoft.com/office/word/2010/wordprocessingCanvas" xmlns:mc="http://schemas.openxmlformats.org/markup-compatibility/2006" xmlns:o="urn:schemas-microsoft-com:office:office" xmlns:r="http://schemas.openxmlformats.org/officeDocument/2006/relationships" xmlns:m="http://schemas.openxmlformats.org/officeDocument/2006/math" xmlns:v="urn:schemas-microsoft-com:vml" xmlns:wp14="http://schemas.microsoft.com/office/word/2010/wordprocessingDrawing" xmlns:wp="http://schemas.openxmlformats.org/drawingml/2006/wordprocessingDrawing" xmlns:w10="urn:schemas-microsoft-com:office:word" xmlns:w="http://schemas.openxmlformats.org/wordprocessingml/2006/main" xmlns:w14="http://schemas.microsoft.com/office/word/2010/wordml" xmlns:w15="http://schemas.microsoft.com/office/word/2012/wordml" xmlns:wpg="http://schemas.microsoft.com/office/word/2010/wordprocessingGroup" xmlns:wpi="http://schemas.microsoft.com/office/word/2010/wordprocessingInk" xmlns:wne="http://schemas.microsoft.com/office/word/2006/wordml" xmlns:wps="http://schemas.microsoft.com/office/word/2010/wordprocessingShape" mc:Ignorable="w14 w15 wp14">
   <w:sdt>
     <w:sdtPr>
       <w:alias w:val="Title"/>
@@ -2577,7 +2644,7 @@
 </file>
 
 <file path=word/header3.xml><?xml version="1.0" encoding="utf-8"?>
-<w:hdr xmlns:wpc="http://schemas.microsoft.com/office/word/2010/wordprocessingCanvas" xmlns:cx="http://schemas.microsoft.com/office/drawing/2014/chartex" xmlns:cx1="http://schemas.microsoft.com/office/drawing/2015/9/8/chartex" xmlns:cx2="http://schemas.microsoft.com/office/drawing/2015/10/21/chartex" xmlns:cx3="http://schemas.microsoft.com/office/drawing/2016/5/9/chartex" xmlns:cx4="http://schemas.microsoft.com/office/drawing/2016/5/10/chartex" xmlns:cx5="http://schemas.microsoft.com/office/drawing/2016/5/11/chartex" xmlns:cx6="http://schemas.microsoft.com/office/drawing/2016/5/12/chartex" xmlns:cx7="http://schemas.microsoft.com/office/drawing/2016/5/13/chartex" xmlns:cx8="http://schemas.microsoft.com/office/drawing/2016/5/14/chartex" xmlns:mc="http://schemas.openxmlformats.org/markup-compatibility/2006" xmlns:aink="http://schemas.microsoft.com/office/drawing/2016/ink" xmlns:am3d="http://schemas.microsoft.com/office/drawing/2017/model3d" xmlns:o="urn:schemas-microsoft-com:office:office" xmlns:r="http://schemas.openxmlformats.org/officeDocument/2006/relationships" xmlns:m="http://schemas.openxmlformats.org/officeDocument/2006/math" xmlns:v="urn:schemas-microsoft-com:vml" xmlns:wp14="http://schemas.microsoft.com/office/word/2010/wordprocessingDrawing" xmlns:wp="http://schemas.openxmlformats.org/drawingml/2006/wordprocessingDrawing" xmlns:w10="urn:schemas-microsoft-com:office:word" xmlns:w="http://schemas.openxmlformats.org/wordprocessingml/2006/main" xmlns:w14="http://schemas.microsoft.com/office/word/2010/wordml" xmlns:w15="http://schemas.microsoft.com/office/word/2012/wordml" xmlns:w16cid="http://schemas.microsoft.com/office/word/2016/wordml/cid" xmlns:w16se="http://schemas.microsoft.com/office/word/2015/wordml/symex" xmlns:wpg="http://schemas.microsoft.com/office/word/2010/wordprocessingGroup" xmlns:wpi="http://schemas.microsoft.com/office/word/2010/wordprocessingInk" xmlns:wne="http://schemas.microsoft.com/office/word/2006/wordml" xmlns:wps="http://schemas.microsoft.com/office/word/2010/wordprocessingShape" mc:Ignorable="w14 w15 w16se w16cid wp14">
+<w:hdr xmlns:wpc="http://schemas.microsoft.com/office/word/2010/wordprocessingCanvas" xmlns:mc="http://schemas.openxmlformats.org/markup-compatibility/2006" xmlns:o="urn:schemas-microsoft-com:office:office" xmlns:r="http://schemas.openxmlformats.org/officeDocument/2006/relationships" xmlns:m="http://schemas.openxmlformats.org/officeDocument/2006/math" xmlns:v="urn:schemas-microsoft-com:vml" xmlns:wp14="http://schemas.microsoft.com/office/word/2010/wordprocessingDrawing" xmlns:wp="http://schemas.openxmlformats.org/drawingml/2006/wordprocessingDrawing" xmlns:w10="urn:schemas-microsoft-com:office:word" xmlns:w="http://schemas.openxmlformats.org/wordprocessingml/2006/main" xmlns:w14="http://schemas.microsoft.com/office/word/2010/wordml" xmlns:w15="http://schemas.microsoft.com/office/word/2012/wordml" xmlns:wpg="http://schemas.microsoft.com/office/word/2010/wordprocessingGroup" xmlns:wpi="http://schemas.microsoft.com/office/word/2010/wordprocessingInk" xmlns:wne="http://schemas.microsoft.com/office/word/2006/wordml" xmlns:wps="http://schemas.microsoft.com/office/word/2010/wordprocessingShape" mc:Ignorable="w14 w15 wp14">
   <w:p>
     <w:pPr>
       <w:ind w:left="-288"/>
@@ -2585,6 +2652,7 @@
     <w:r>
       <w:rPr>
         <w:noProof/>
+        <w:lang w:val="nb-NO" w:eastAsia="ja-JP"/>
       </w:rPr>
       <w:drawing>
         <wp:inline distT="0" distB="0" distL="0" distR="0" wp14:anchorId="417258D3" wp14:editId="5AC65FDB">
@@ -2640,7 +2708,7 @@
 </file>
 
 <file path=word/numbering.xml><?xml version="1.0" encoding="utf-8"?>
-<w:numbering xmlns:wpc="http://schemas.microsoft.com/office/word/2010/wordprocessingCanvas" xmlns:cx="http://schemas.microsoft.com/office/drawing/2014/chartex" xmlns:cx1="http://schemas.microsoft.com/office/drawing/2015/9/8/chartex" xmlns:cx2="http://schemas.microsoft.com/office/drawing/2015/10/21/chartex" xmlns:cx3="http://schemas.microsoft.com/office/drawing/2016/5/9/chartex" xmlns:cx4="http://schemas.microsoft.com/office/drawing/2016/5/10/chartex" xmlns:cx5="http://schemas.microsoft.com/office/drawing/2016/5/11/chartex" xmlns:cx6="http://schemas.microsoft.com/office/drawing/2016/5/12/chartex" xmlns:cx7="http://schemas.microsoft.com/office/drawing/2016/5/13/chartex" xmlns:cx8="http://schemas.microsoft.com/office/drawing/2016/5/14/chartex" xmlns:mc="http://schemas.openxmlformats.org/markup-compatibility/2006" xmlns:aink="http://schemas.microsoft.com/office/drawing/2016/ink" xmlns:am3d="http://schemas.microsoft.com/office/drawing/2017/model3d" xmlns:o="urn:schemas-microsoft-com:office:office" xmlns:r="http://schemas.openxmlformats.org/officeDocument/2006/relationships" xmlns:m="http://schemas.openxmlformats.org/officeDocument/2006/math" xmlns:v="urn:schemas-microsoft-com:vml" xmlns:wp14="http://schemas.microsoft.com/office/word/2010/wordprocessingDrawing" xmlns:wp="http://schemas.openxmlformats.org/drawingml/2006/wordprocessingDrawing" xmlns:w10="urn:schemas-microsoft-com:office:word" xmlns:w="http://schemas.openxmlformats.org/wordprocessingml/2006/main" xmlns:w14="http://schemas.microsoft.com/office/word/2010/wordml" xmlns:w15="http://schemas.microsoft.com/office/word/2012/wordml" xmlns:w16cid="http://schemas.microsoft.com/office/word/2016/wordml/cid" xmlns:w16se="http://schemas.microsoft.com/office/word/2015/wordml/symex" xmlns:wpg="http://schemas.microsoft.com/office/word/2010/wordprocessingGroup" xmlns:wpi="http://schemas.microsoft.com/office/word/2010/wordprocessingInk" xmlns:wne="http://schemas.microsoft.com/office/word/2006/wordml" xmlns:wps="http://schemas.microsoft.com/office/word/2010/wordprocessingShape" mc:Ignorable="w14 w15 w16se w16cid wp14">
+<w:numbering xmlns:wpc="http://schemas.microsoft.com/office/word/2010/wordprocessingCanvas" xmlns:mc="http://schemas.openxmlformats.org/markup-compatibility/2006" xmlns:o="urn:schemas-microsoft-com:office:office" xmlns:r="http://schemas.openxmlformats.org/officeDocument/2006/relationships" xmlns:m="http://schemas.openxmlformats.org/officeDocument/2006/math" xmlns:v="urn:schemas-microsoft-com:vml" xmlns:wp14="http://schemas.microsoft.com/office/word/2010/wordprocessingDrawing" xmlns:wp="http://schemas.openxmlformats.org/drawingml/2006/wordprocessingDrawing" xmlns:w10="urn:schemas-microsoft-com:office:word" xmlns:w="http://schemas.openxmlformats.org/wordprocessingml/2006/main" xmlns:w14="http://schemas.microsoft.com/office/word/2010/wordml" xmlns:w15="http://schemas.microsoft.com/office/word/2012/wordml" xmlns:wpg="http://schemas.microsoft.com/office/word/2010/wordprocessingGroup" xmlns:wpi="http://schemas.microsoft.com/office/word/2010/wordprocessingInk" xmlns:wne="http://schemas.microsoft.com/office/word/2006/wordml" xmlns:wps="http://schemas.microsoft.com/office/word/2010/wordprocessingShape" mc:Ignorable="w14 w15 wp14">
   <w:abstractNum w:abstractNumId="0" w15:restartNumberingAfterBreak="0">
     <w:nsid w:val="04B70C52"/>
     <w:multiLevelType w:val="hybridMultilevel"/>
@@ -3003,7 +3071,7 @@
     <w:lvl w:ilvl="0">
       <w:start w:val="1"/>
       <w:numFmt w:val="none"/>
-      <w:pStyle w:val="Heading1"/>
+      <w:pStyle w:val="Overskrift1"/>
       <w:suff w:val="nothing"/>
       <w:lvlText w:val=""/>
       <w:lvlJc w:val="left"/>
@@ -3017,7 +3085,7 @@
     <w:lvl w:ilvl="1">
       <w:start w:val="1"/>
       <w:numFmt w:val="decimal"/>
-      <w:pStyle w:val="Heading2"/>
+      <w:pStyle w:val="Overskrift2"/>
       <w:suff w:val="space"/>
       <w:lvlText w:val="Part %2:"/>
       <w:lvlJc w:val="left"/>
@@ -3031,7 +3099,7 @@
     <w:lvl w:ilvl="2">
       <w:start w:val="1"/>
       <w:numFmt w:val="decimal"/>
-      <w:pStyle w:val="Heading3"/>
+      <w:pStyle w:val="Overskrift3"/>
       <w:suff w:val="space"/>
       <w:lvlText w:val="Step %3:"/>
       <w:lvlJc w:val="left"/>
@@ -3513,7 +3581,7 @@
       <w:lvl w:ilvl="0">
         <w:start w:val="1"/>
         <w:numFmt w:val="decimal"/>
-        <w:pStyle w:val="Heading1"/>
+        <w:pStyle w:val="Overskrift1"/>
         <w:suff w:val="space"/>
         <w:lvlText w:val="Part %1:"/>
         <w:lvlJc w:val="left"/>
@@ -3529,7 +3597,7 @@
       <w:lvl w:ilvl="1">
         <w:start w:val="1"/>
         <w:numFmt w:val="decimal"/>
-        <w:pStyle w:val="Heading2"/>
+        <w:pStyle w:val="Overskrift2"/>
         <w:suff w:val="space"/>
         <w:lvlText w:val="Task %2:"/>
         <w:lvlJc w:val="left"/>
@@ -3545,7 +3613,7 @@
       <w:lvl w:ilvl="2">
         <w:start w:val="1"/>
         <w:numFmt w:val="decimal"/>
-        <w:pStyle w:val="Heading3"/>
+        <w:pStyle w:val="Overskrift3"/>
         <w:suff w:val="space"/>
         <w:lvlText w:val="Step %3:"/>
         <w:lvlJc w:val="left"/>
@@ -3661,7 +3729,7 @@
       <w:lvl w:ilvl="0">
         <w:start w:val="1"/>
         <w:numFmt w:val="decimal"/>
-        <w:pStyle w:val="Heading1"/>
+        <w:pStyle w:val="Overskrift1"/>
         <w:suff w:val="space"/>
         <w:lvlText w:val="Part %1:"/>
         <w:lvlJc w:val="left"/>
@@ -3678,7 +3746,7 @@
       <w:lvl w:ilvl="1">
         <w:start w:val="1"/>
         <w:numFmt w:val="decimal"/>
-        <w:pStyle w:val="Heading2"/>
+        <w:pStyle w:val="Overskrift2"/>
         <w:suff w:val="space"/>
         <w:lvlText w:val="Task %2:"/>
         <w:lvlJc w:val="left"/>
@@ -3695,7 +3763,7 @@
       <w:lvl w:ilvl="2">
         <w:start w:val="1"/>
         <w:numFmt w:val="decimal"/>
-        <w:pStyle w:val="Heading3"/>
+        <w:pStyle w:val="Overskrift3"/>
         <w:suff w:val="space"/>
         <w:lvlText w:val="Step %3:"/>
         <w:lvlJc w:val="left"/>
@@ -3842,7 +3910,7 @@
       <w:lvl w:ilvl="2">
         <w:start w:val="1"/>
         <w:numFmt w:val="lowerLetter"/>
-        <w:pStyle w:val="Heading3"/>
+        <w:pStyle w:val="Overskrift3"/>
         <w:lvlText w:val="%3."/>
         <w:lvlJc w:val="left"/>
         <w:pPr>
@@ -3866,7 +3934,7 @@
 </file>
 
 <file path=word/styles.xml><?xml version="1.0" encoding="utf-8"?>
-<w:styles xmlns:mc="http://schemas.openxmlformats.org/markup-compatibility/2006" xmlns:r="http://schemas.openxmlformats.org/officeDocument/2006/relationships" xmlns:w="http://schemas.openxmlformats.org/wordprocessingml/2006/main" xmlns:w14="http://schemas.microsoft.com/office/word/2010/wordml" xmlns:w15="http://schemas.microsoft.com/office/word/2012/wordml" xmlns:w16cid="http://schemas.microsoft.com/office/word/2016/wordml/cid" xmlns:w16se="http://schemas.microsoft.com/office/word/2015/wordml/symex" mc:Ignorable="w14 w15 w16se w16cid">
+<w:styles xmlns:mc="http://schemas.openxmlformats.org/markup-compatibility/2006" xmlns:r="http://schemas.openxmlformats.org/officeDocument/2006/relationships" xmlns:w="http://schemas.openxmlformats.org/wordprocessingml/2006/main" xmlns:w14="http://schemas.microsoft.com/office/word/2010/wordml" xmlns:w15="http://schemas.microsoft.com/office/word/2012/wordml" mc:Ignorable="w14 w15">
   <w:docDefaults>
     <w:rPrDefault>
       <w:rPr>
@@ -3876,7 +3944,7 @@
     </w:rPrDefault>
     <w:pPrDefault/>
   </w:docDefaults>
-  <w:latentStyles w:defLockedState="0" w:defUIPriority="99" w:defSemiHidden="0" w:defUnhideWhenUsed="0" w:defQFormat="0" w:count="375">
+  <w:latentStyles w:defLockedState="0" w:defUIPriority="99" w:defSemiHidden="0" w:defUnhideWhenUsed="0" w:defQFormat="0" w:count="371">
     <w:lsdException w:name="Normal" w:uiPriority="0" w:qFormat="1"/>
     <w:lsdException w:name="heading 1" w:uiPriority="0" w:qFormat="1"/>
     <w:lsdException w:name="heading 2" w:semiHidden="1" w:uiPriority="0" w:unhideWhenUsed="1" w:qFormat="1"/>
@@ -4248,10 +4316,6 @@
     <w:lsdException w:name="List Table 5 Dark Accent 6" w:uiPriority="50"/>
     <w:lsdException w:name="List Table 6 Colorful Accent 6" w:uiPriority="51"/>
     <w:lsdException w:name="List Table 7 Colorful Accent 6" w:uiPriority="52"/>
-    <w:lsdException w:name="Mention" w:semiHidden="1" w:unhideWhenUsed="1"/>
-    <w:lsdException w:name="Smart Hyperlink" w:semiHidden="1" w:unhideWhenUsed="1"/>
-    <w:lsdException w:name="Hashtag" w:semiHidden="1" w:unhideWhenUsed="1"/>
-    <w:lsdException w:name="Unresolved Mention" w:semiHidden="1" w:unhideWhenUsed="1"/>
   </w:latentStyles>
   <w:style w:type="paragraph" w:default="1" w:styleId="Normal">
     <w:name w:val="Normal"/>
@@ -4266,11 +4330,11 @@
       <w:szCs w:val="22"/>
     </w:rPr>
   </w:style>
-  <w:style w:type="paragraph" w:styleId="Heading1">
+  <w:style w:type="paragraph" w:styleId="Overskrift1">
     <w:name w:val="heading 1"/>
     <w:basedOn w:val="Normal"/>
     <w:next w:val="BodyTextL25"/>
-    <w:link w:val="Heading1Char"/>
+    <w:link w:val="Overskrift1Tegn"/>
     <w:autoRedefine/>
     <w:uiPriority w:val="9"/>
     <w:unhideWhenUsed/>
@@ -4293,11 +4357,11 @@
       <w:szCs w:val="26"/>
     </w:rPr>
   </w:style>
-  <w:style w:type="paragraph" w:styleId="Heading2">
+  <w:style w:type="paragraph" w:styleId="Overskrift2">
     <w:name w:val="heading 2"/>
     <w:basedOn w:val="Normal"/>
     <w:next w:val="BodyTextL25"/>
-    <w:link w:val="Heading2Char"/>
+    <w:link w:val="Overskrift2Tegn"/>
     <w:autoRedefine/>
     <w:uiPriority w:val="9"/>
     <w:semiHidden/>
@@ -4321,11 +4385,11 @@
       <w:szCs w:val="26"/>
     </w:rPr>
   </w:style>
-  <w:style w:type="paragraph" w:styleId="Heading3">
+  <w:style w:type="paragraph" w:styleId="Overskrift3">
     <w:name w:val="heading 3"/>
     <w:basedOn w:val="Normal"/>
     <w:next w:val="Normal"/>
-    <w:link w:val="Heading3Char"/>
+    <w:link w:val="Overskrift3Tegn"/>
     <w:unhideWhenUsed/>
     <w:qFormat/>
     <w:rsid w:val="00D531D0"/>
@@ -4345,11 +4409,11 @@
       <w:szCs w:val="26"/>
     </w:rPr>
   </w:style>
-  <w:style w:type="paragraph" w:styleId="Heading4">
+  <w:style w:type="paragraph" w:styleId="Overskrift4">
     <w:name w:val="heading 4"/>
     <w:basedOn w:val="BodyTextL25"/>
     <w:next w:val="BodyTextL25"/>
-    <w:link w:val="Heading4Char"/>
+    <w:link w:val="Overskrift4Tegn"/>
     <w:unhideWhenUsed/>
     <w:qFormat/>
     <w:rsid w:val="00FE63E0"/>
@@ -4367,11 +4431,11 @@
       <w:szCs w:val="28"/>
     </w:rPr>
   </w:style>
-  <w:style w:type="paragraph" w:styleId="Heading5">
+  <w:style w:type="paragraph" w:styleId="Overskrift5">
     <w:name w:val="heading 5"/>
     <w:basedOn w:val="Normal"/>
     <w:next w:val="Normal"/>
-    <w:link w:val="Heading5Char"/>
+    <w:link w:val="Overskrift5Tegn"/>
     <w:semiHidden/>
     <w:unhideWhenUsed/>
     <w:qFormat/>
@@ -4390,11 +4454,11 @@
       <w:szCs w:val="26"/>
     </w:rPr>
   </w:style>
-  <w:style w:type="paragraph" w:styleId="Heading6">
+  <w:style w:type="paragraph" w:styleId="Overskrift6">
     <w:name w:val="heading 6"/>
     <w:basedOn w:val="Normal"/>
     <w:next w:val="Normal"/>
-    <w:link w:val="Heading6Char"/>
+    <w:link w:val="Overskrift6Tegn"/>
     <w:semiHidden/>
     <w:unhideWhenUsed/>
     <w:qFormat/>
@@ -4409,11 +4473,11 @@
       <w:bCs/>
     </w:rPr>
   </w:style>
-  <w:style w:type="paragraph" w:styleId="Heading7">
+  <w:style w:type="paragraph" w:styleId="Overskrift7">
     <w:name w:val="heading 7"/>
     <w:basedOn w:val="Normal"/>
     <w:next w:val="Normal"/>
-    <w:link w:val="Heading7Char"/>
+    <w:link w:val="Overskrift7Tegn"/>
     <w:semiHidden/>
     <w:unhideWhenUsed/>
     <w:qFormat/>
@@ -4428,11 +4492,11 @@
       <w:szCs w:val="24"/>
     </w:rPr>
   </w:style>
-  <w:style w:type="paragraph" w:styleId="Heading8">
+  <w:style w:type="paragraph" w:styleId="Overskrift8">
     <w:name w:val="heading 8"/>
     <w:basedOn w:val="Normal"/>
     <w:next w:val="Normal"/>
-    <w:link w:val="Heading8Char"/>
+    <w:link w:val="Overskrift8Tegn"/>
     <w:semiHidden/>
     <w:unhideWhenUsed/>
     <w:qFormat/>
@@ -4449,11 +4513,11 @@
       <w:szCs w:val="24"/>
     </w:rPr>
   </w:style>
-  <w:style w:type="paragraph" w:styleId="Heading9">
+  <w:style w:type="paragraph" w:styleId="Overskrift9">
     <w:name w:val="heading 9"/>
     <w:basedOn w:val="Normal"/>
     <w:next w:val="Normal"/>
-    <w:link w:val="Heading9Char"/>
+    <w:link w:val="Overskrift9Tegn"/>
     <w:semiHidden/>
     <w:unhideWhenUsed/>
     <w:qFormat/>
@@ -4466,12 +4530,13 @@
       <w:rFonts w:eastAsia="Times New Roman" w:cs="Arial"/>
     </w:rPr>
   </w:style>
-  <w:style w:type="character" w:default="1" w:styleId="DefaultParagraphFont">
+  <w:style w:type="character" w:default="1" w:styleId="Standardskriftforavsnitt">
     <w:name w:val="Default Paragraph Font"/>
     <w:uiPriority w:val="1"/>
+    <w:semiHidden/>
     <w:unhideWhenUsed/>
   </w:style>
-  <w:style w:type="table" w:default="1" w:styleId="TableNormal">
+  <w:style w:type="table" w:default="1" w:styleId="Vanligtabell">
     <w:name w:val="Normal Table"/>
     <w:uiPriority w:val="99"/>
     <w:semiHidden/>
@@ -4486,15 +4551,15 @@
       </w:tblCellMar>
     </w:tblPr>
   </w:style>
-  <w:style w:type="numbering" w:default="1" w:styleId="NoList">
+  <w:style w:type="numbering" w:default="1" w:styleId="Ingenliste">
     <w:name w:val="No List"/>
     <w:uiPriority w:val="99"/>
     <w:semiHidden/>
     <w:unhideWhenUsed/>
   </w:style>
-  <w:style w:type="character" w:customStyle="1" w:styleId="Heading1Char">
-    <w:name w:val="Heading 1 Char"/>
-    <w:link w:val="Heading1"/>
+  <w:style w:type="character" w:customStyle="1" w:styleId="Overskrift1Tegn">
+    <w:name w:val="Overskrift 1 Tegn"/>
+    <w:link w:val="Overskrift1"/>
     <w:uiPriority w:val="9"/>
     <w:rsid w:val="00D531D0"/>
     <w:rPr>
@@ -4505,9 +4570,9 @@
       <w:szCs w:val="26"/>
     </w:rPr>
   </w:style>
-  <w:style w:type="character" w:customStyle="1" w:styleId="Heading2Char">
-    <w:name w:val="Heading 2 Char"/>
-    <w:link w:val="Heading2"/>
+  <w:style w:type="character" w:customStyle="1" w:styleId="Overskrift2Tegn">
+    <w:name w:val="Overskrift 2 Tegn"/>
+    <w:link w:val="Overskrift2"/>
     <w:uiPriority w:val="9"/>
     <w:semiHidden/>
     <w:rsid w:val="00D531D0"/>
@@ -4576,10 +4641,10 @@
       <w:ind w:left="720"/>
     </w:pPr>
   </w:style>
-  <w:style w:type="paragraph" w:styleId="Header">
+  <w:style w:type="paragraph" w:styleId="Topptekst">
     <w:name w:val="header"/>
     <w:basedOn w:val="Normal"/>
-    <w:link w:val="HeaderChar"/>
+    <w:link w:val="TopptekstTegn"/>
     <w:unhideWhenUsed/>
     <w:rsid w:val="008402F2"/>
     <w:pPr>
@@ -4589,20 +4654,20 @@
       </w:tabs>
     </w:pPr>
   </w:style>
-  <w:style w:type="character" w:customStyle="1" w:styleId="HeaderChar">
-    <w:name w:val="Header Char"/>
-    <w:basedOn w:val="DefaultParagraphFont"/>
-    <w:link w:val="Header"/>
+  <w:style w:type="character" w:customStyle="1" w:styleId="TopptekstTegn">
+    <w:name w:val="Topptekst Tegn"/>
+    <w:basedOn w:val="Standardskriftforavsnitt"/>
+    <w:link w:val="Topptekst"/>
     <w:rsid w:val="008402F2"/>
     <w:rPr>
       <w:sz w:val="22"/>
       <w:szCs w:val="22"/>
     </w:rPr>
   </w:style>
-  <w:style w:type="paragraph" w:styleId="Footer">
+  <w:style w:type="paragraph" w:styleId="Bunntekst">
     <w:name w:val="footer"/>
     <w:basedOn w:val="Normal"/>
-    <w:link w:val="FooterChar"/>
+    <w:link w:val="BunntekstTegn"/>
     <w:autoRedefine/>
     <w:uiPriority w:val="99"/>
     <w:unhideWhenUsed/>
@@ -4619,9 +4684,9 @@
       <w:sz w:val="16"/>
     </w:rPr>
   </w:style>
-  <w:style w:type="character" w:customStyle="1" w:styleId="FooterChar">
-    <w:name w:val="Footer Char"/>
-    <w:link w:val="Footer"/>
+  <w:style w:type="character" w:customStyle="1" w:styleId="BunntekstTegn">
+    <w:name w:val="Bunntekst Tegn"/>
+    <w:link w:val="Bunntekst"/>
     <w:uiPriority w:val="99"/>
     <w:rsid w:val="00E859E3"/>
     <w:rPr>
@@ -4629,10 +4694,10 @@
       <w:szCs w:val="22"/>
     </w:rPr>
   </w:style>
-  <w:style w:type="paragraph" w:styleId="BalloonText">
+  <w:style w:type="paragraph" w:styleId="Bobletekst">
     <w:name w:val="Balloon Text"/>
     <w:basedOn w:val="Normal"/>
-    <w:link w:val="BalloonTextChar"/>
+    <w:link w:val="BobletekstTegn"/>
     <w:uiPriority w:val="99"/>
     <w:semiHidden/>
     <w:unhideWhenUsed/>
@@ -4646,9 +4711,9 @@
       <w:szCs w:val="16"/>
     </w:rPr>
   </w:style>
-  <w:style w:type="character" w:customStyle="1" w:styleId="BalloonTextChar">
-    <w:name w:val="Balloon Text Char"/>
-    <w:link w:val="BalloonText"/>
+  <w:style w:type="character" w:customStyle="1" w:styleId="BobletekstTegn">
+    <w:name w:val="Bobletekst Tegn"/>
+    <w:link w:val="Bobletekst"/>
     <w:uiPriority w:val="99"/>
     <w:semiHidden/>
     <w:rsid w:val="0090659A"/>
@@ -4677,9 +4742,9 @@
     <w:link w:val="TableText"/>
     <w:rsid w:val="008B68E7"/>
   </w:style>
-  <w:style w:type="table" w:styleId="TableGrid">
+  <w:style w:type="table" w:styleId="Tabellrutenett">
     <w:name w:val="Table Grid"/>
-    <w:basedOn w:val="TableNormal"/>
+    <w:basedOn w:val="Vanligtabell"/>
     <w:uiPriority w:val="59"/>
     <w:rsid w:val="005D354A"/>
     <w:tblPr>
@@ -4746,7 +4811,7 @@
   </w:style>
   <w:style w:type="paragraph" w:customStyle="1" w:styleId="ConfigWindow">
     <w:name w:val="Config Window"/>
-    <w:basedOn w:val="BodyText"/>
+    <w:basedOn w:val="Brdtekst"/>
     <w:next w:val="BodyTextL25"/>
     <w:qFormat/>
     <w:rsid w:val="00FE63E0"/>
@@ -4846,10 +4911,10 @@
       <w:jc w:val="center"/>
     </w:pPr>
   </w:style>
-  <w:style w:type="paragraph" w:styleId="DocumentMap">
+  <w:style w:type="paragraph" w:styleId="Dokumentkart">
     <w:name w:val="Document Map"/>
     <w:basedOn w:val="Normal"/>
-    <w:link w:val="DocumentMapChar"/>
+    <w:link w:val="DokumentkartTegn"/>
     <w:uiPriority w:val="99"/>
     <w:semiHidden/>
     <w:unhideWhenUsed/>
@@ -4863,9 +4928,9 @@
       <w:szCs w:val="16"/>
     </w:rPr>
   </w:style>
-  <w:style w:type="character" w:customStyle="1" w:styleId="DocumentMapChar">
-    <w:name w:val="Document Map Char"/>
-    <w:link w:val="DocumentMap"/>
+  <w:style w:type="character" w:customStyle="1" w:styleId="DokumentkartTegn">
+    <w:name w:val="Dokumentkart Tegn"/>
+    <w:link w:val="Dokumentkart"/>
     <w:uiPriority w:val="99"/>
     <w:semiHidden/>
     <w:rsid w:val="00AB758A"/>
@@ -4927,7 +4992,7 @@
   </w:style>
   <w:style w:type="table" w:customStyle="1" w:styleId="LightList-Accent11">
     <w:name w:val="Light List - Accent 11"/>
-    <w:basedOn w:val="TableNormal"/>
+    <w:basedOn w:val="Vanligtabell"/>
     <w:uiPriority w:val="61"/>
     <w:rsid w:val="00915986"/>
     <w:tblPr>
@@ -5009,7 +5074,7 @@
   </w:style>
   <w:style w:type="table" w:customStyle="1" w:styleId="LabTableStyle">
     <w:name w:val="Lab_Table_Style"/>
-    <w:basedOn w:val="TableNormal"/>
+    <w:basedOn w:val="Vanligtabell"/>
     <w:uiPriority w:val="99"/>
     <w:qFormat/>
     <w:rsid w:val="00E87D62"/>
@@ -5080,7 +5145,7 @@
   </w:style>
   <w:style w:type="numbering" w:customStyle="1" w:styleId="BulletList">
     <w:name w:val="Bullet_List"/>
-    <w:basedOn w:val="NoList"/>
+    <w:basedOn w:val="Ingenliste"/>
     <w:uiPriority w:val="99"/>
     <w:rsid w:val="00457934"/>
     <w:pPr>
@@ -5091,7 +5156,7 @@
   </w:style>
   <w:style w:type="numbering" w:customStyle="1" w:styleId="LabList">
     <w:name w:val="Lab List"/>
-    <w:basedOn w:val="NoList"/>
+    <w:basedOn w:val="Ingenliste"/>
     <w:uiPriority w:val="99"/>
     <w:rsid w:val="00A76665"/>
     <w:pPr>
@@ -5134,10 +5199,10 @@
       <w:b/>
     </w:rPr>
   </w:style>
-  <w:style w:type="paragraph" w:styleId="HTMLPreformatted">
+  <w:style w:type="paragraph" w:styleId="HTML-forhndsformatert">
     <w:name w:val="HTML Preformatted"/>
     <w:basedOn w:val="Normal"/>
-    <w:link w:val="HTMLPreformattedChar"/>
+    <w:link w:val="HTML-forhndsformatertTegn"/>
     <w:uiPriority w:val="99"/>
     <w:semiHidden/>
     <w:unhideWhenUsed/>
@@ -5169,9 +5234,9 @@
       <w:szCs w:val="20"/>
     </w:rPr>
   </w:style>
-  <w:style w:type="character" w:customStyle="1" w:styleId="HTMLPreformattedChar">
-    <w:name w:val="HTML Preformatted Char"/>
-    <w:link w:val="HTMLPreformatted"/>
+  <w:style w:type="character" w:customStyle="1" w:styleId="HTML-forhndsformatertTegn">
+    <w:name w:val="HTML-forhåndsformatert Tegn"/>
+    <w:link w:val="HTML-forhndsformatert"/>
     <w:uiPriority w:val="99"/>
     <w:semiHidden/>
     <w:rsid w:val="00C6495E"/>
@@ -5179,7 +5244,7 @@
       <w:rFonts w:ascii="Courier New" w:eastAsia="Times New Roman" w:hAnsi="Courier New" w:cs="Courier New"/>
     </w:rPr>
   </w:style>
-  <w:style w:type="character" w:styleId="CommentReference">
+  <w:style w:type="character" w:styleId="Merknadsreferanse">
     <w:name w:val="annotation reference"/>
     <w:semiHidden/>
     <w:unhideWhenUsed/>
@@ -5189,10 +5254,10 @@
       <w:szCs w:val="16"/>
     </w:rPr>
   </w:style>
-  <w:style w:type="paragraph" w:styleId="CommentText">
+  <w:style w:type="paragraph" w:styleId="Merknadstekst">
     <w:name w:val="annotation text"/>
     <w:basedOn w:val="Normal"/>
-    <w:link w:val="CommentTextChar"/>
+    <w:link w:val="MerknadstekstTegn"/>
     <w:semiHidden/>
     <w:unhideWhenUsed/>
     <w:rsid w:val="000B2344"/>
@@ -5201,18 +5266,18 @@
       <w:szCs w:val="20"/>
     </w:rPr>
   </w:style>
-  <w:style w:type="character" w:customStyle="1" w:styleId="CommentTextChar">
-    <w:name w:val="Comment Text Char"/>
-    <w:basedOn w:val="DefaultParagraphFont"/>
-    <w:link w:val="CommentText"/>
+  <w:style w:type="character" w:customStyle="1" w:styleId="MerknadstekstTegn">
+    <w:name w:val="Merknadstekst Tegn"/>
+    <w:basedOn w:val="Standardskriftforavsnitt"/>
+    <w:link w:val="Merknadstekst"/>
     <w:semiHidden/>
     <w:rsid w:val="000B2344"/>
   </w:style>
-  <w:style w:type="paragraph" w:styleId="CommentSubject">
+  <w:style w:type="paragraph" w:styleId="Kommentaremne">
     <w:name w:val="annotation subject"/>
-    <w:basedOn w:val="CommentText"/>
-    <w:next w:val="CommentText"/>
-    <w:link w:val="CommentSubjectChar"/>
+    <w:basedOn w:val="Merknadstekst"/>
+    <w:next w:val="Merknadstekst"/>
+    <w:link w:val="KommentaremneTegn"/>
     <w:uiPriority w:val="99"/>
     <w:semiHidden/>
     <w:unhideWhenUsed/>
@@ -5222,9 +5287,9 @@
       <w:bCs/>
     </w:rPr>
   </w:style>
-  <w:style w:type="character" w:customStyle="1" w:styleId="CommentSubjectChar">
-    <w:name w:val="Comment Subject Char"/>
-    <w:link w:val="CommentSubject"/>
+  <w:style w:type="character" w:customStyle="1" w:styleId="KommentaremneTegn">
+    <w:name w:val="Kommentaremne Tegn"/>
+    <w:link w:val="Kommentaremne"/>
     <w:uiPriority w:val="99"/>
     <w:semiHidden/>
     <w:rsid w:val="000B2344"/>
@@ -5248,7 +5313,7 @@
   </w:style>
   <w:style w:type="numbering" w:customStyle="1" w:styleId="SectionList">
     <w:name w:val="Section_List"/>
-    <w:basedOn w:val="NoList"/>
+    <w:basedOn w:val="Ingenliste"/>
     <w:uiPriority w:val="99"/>
     <w:rsid w:val="00596998"/>
     <w:pPr>
@@ -5257,10 +5322,10 @@
       </w:numPr>
     </w:pPr>
   </w:style>
-  <w:style w:type="character" w:customStyle="1" w:styleId="Heading4Char">
-    <w:name w:val="Heading 4 Char"/>
-    <w:basedOn w:val="DefaultParagraphFont"/>
-    <w:link w:val="Heading4"/>
+  <w:style w:type="character" w:customStyle="1" w:styleId="Overskrift4Tegn">
+    <w:name w:val="Overskrift 4 Tegn"/>
+    <w:basedOn w:val="Standardskriftforavsnitt"/>
+    <w:link w:val="Overskrift4"/>
     <w:rsid w:val="00FE63E0"/>
     <w:rPr>
       <w:rFonts w:eastAsia="Times New Roman"/>
@@ -5270,10 +5335,10 @@
       <w:szCs w:val="28"/>
     </w:rPr>
   </w:style>
-  <w:style w:type="character" w:customStyle="1" w:styleId="Heading5Char">
-    <w:name w:val="Heading 5 Char"/>
-    <w:basedOn w:val="DefaultParagraphFont"/>
-    <w:link w:val="Heading5"/>
+  <w:style w:type="character" w:customStyle="1" w:styleId="Overskrift5Tegn">
+    <w:name w:val="Overskrift 5 Tegn"/>
+    <w:basedOn w:val="Standardskriftforavsnitt"/>
+    <w:link w:val="Overskrift5"/>
     <w:semiHidden/>
     <w:rsid w:val="00BF76BE"/>
     <w:rPr>
@@ -5286,10 +5351,10 @@
       <w:szCs w:val="26"/>
     </w:rPr>
   </w:style>
-  <w:style w:type="character" w:customStyle="1" w:styleId="Heading6Char">
-    <w:name w:val="Heading 6 Char"/>
-    <w:basedOn w:val="DefaultParagraphFont"/>
-    <w:link w:val="Heading6"/>
+  <w:style w:type="character" w:customStyle="1" w:styleId="Overskrift6Tegn">
+    <w:name w:val="Overskrift 6 Tegn"/>
+    <w:basedOn w:val="Standardskriftforavsnitt"/>
+    <w:link w:val="Overskrift6"/>
     <w:semiHidden/>
     <w:rsid w:val="00BF76BE"/>
     <w:rPr>
@@ -5300,10 +5365,10 @@
       <w:szCs w:val="22"/>
     </w:rPr>
   </w:style>
-  <w:style w:type="character" w:customStyle="1" w:styleId="Heading7Char">
-    <w:name w:val="Heading 7 Char"/>
-    <w:basedOn w:val="DefaultParagraphFont"/>
-    <w:link w:val="Heading7"/>
+  <w:style w:type="character" w:customStyle="1" w:styleId="Overskrift7Tegn">
+    <w:name w:val="Overskrift 7 Tegn"/>
+    <w:basedOn w:val="Standardskriftforavsnitt"/>
+    <w:link w:val="Overskrift7"/>
     <w:semiHidden/>
     <w:rsid w:val="00BF76BE"/>
     <w:rPr>
@@ -5311,10 +5376,10 @@
       <w:szCs w:val="24"/>
     </w:rPr>
   </w:style>
-  <w:style w:type="character" w:customStyle="1" w:styleId="Heading8Char">
-    <w:name w:val="Heading 8 Char"/>
-    <w:basedOn w:val="DefaultParagraphFont"/>
-    <w:link w:val="Heading8"/>
+  <w:style w:type="character" w:customStyle="1" w:styleId="Overskrift8Tegn">
+    <w:name w:val="Overskrift 8 Tegn"/>
+    <w:basedOn w:val="Standardskriftforavsnitt"/>
+    <w:link w:val="Overskrift8"/>
     <w:semiHidden/>
     <w:rsid w:val="00BF76BE"/>
     <w:rPr>
@@ -5324,10 +5389,10 @@
       <w:szCs w:val="24"/>
     </w:rPr>
   </w:style>
-  <w:style w:type="character" w:customStyle="1" w:styleId="Heading9Char">
-    <w:name w:val="Heading 9 Char"/>
-    <w:basedOn w:val="DefaultParagraphFont"/>
-    <w:link w:val="Heading9"/>
+  <w:style w:type="character" w:customStyle="1" w:styleId="Overskrift9Tegn">
+    <w:name w:val="Overskrift 9 Tegn"/>
+    <w:basedOn w:val="Standardskriftforavsnitt"/>
+    <w:link w:val="Overskrift9"/>
     <w:semiHidden/>
     <w:rsid w:val="00BF76BE"/>
     <w:rPr>
@@ -5336,9 +5401,9 @@
       <w:szCs w:val="22"/>
     </w:rPr>
   </w:style>
-  <w:style w:type="character" w:customStyle="1" w:styleId="Heading3Char">
-    <w:name w:val="Heading 3 Char"/>
-    <w:link w:val="Heading3"/>
+  <w:style w:type="character" w:customStyle="1" w:styleId="Overskrift3Tegn">
+    <w:name w:val="Overskrift 3 Tegn"/>
+    <w:link w:val="Overskrift3"/>
     <w:rsid w:val="00D531D0"/>
     <w:rPr>
       <w:rFonts w:eastAsia="Times New Roman"/>
@@ -5348,10 +5413,10 @@
       <w:szCs w:val="26"/>
     </w:rPr>
   </w:style>
-  <w:style w:type="paragraph" w:styleId="EndnoteText">
+  <w:style w:type="paragraph" w:styleId="Sluttnotetekst">
     <w:name w:val="endnote text"/>
     <w:basedOn w:val="Normal"/>
-    <w:link w:val="EndnoteTextChar"/>
+    <w:link w:val="SluttnotetekstTegn"/>
     <w:semiHidden/>
     <w:rsid w:val="00231DCA"/>
     <w:pPr>
@@ -5363,20 +5428,20 @@
       <w:szCs w:val="20"/>
     </w:rPr>
   </w:style>
-  <w:style w:type="character" w:customStyle="1" w:styleId="EndnoteTextChar">
-    <w:name w:val="Endnote Text Char"/>
-    <w:basedOn w:val="DefaultParagraphFont"/>
-    <w:link w:val="EndnoteText"/>
+  <w:style w:type="character" w:customStyle="1" w:styleId="SluttnotetekstTegn">
+    <w:name w:val="Sluttnotetekst Tegn"/>
+    <w:basedOn w:val="Standardskriftforavsnitt"/>
+    <w:link w:val="Sluttnotetekst"/>
     <w:semiHidden/>
     <w:rsid w:val="00231DCA"/>
     <w:rPr>
       <w:rFonts w:eastAsia="Times New Roman"/>
     </w:rPr>
   </w:style>
-  <w:style w:type="paragraph" w:styleId="FootnoteText">
+  <w:style w:type="paragraph" w:styleId="Fotnotetekst">
     <w:name w:val="footnote text"/>
     <w:basedOn w:val="Normal"/>
-    <w:link w:val="FootnoteTextChar"/>
+    <w:link w:val="FotnotetekstTegn"/>
     <w:semiHidden/>
     <w:rsid w:val="00231DCA"/>
     <w:pPr>
@@ -5388,17 +5453,17 @@
       <w:szCs w:val="20"/>
     </w:rPr>
   </w:style>
-  <w:style w:type="character" w:customStyle="1" w:styleId="FootnoteTextChar">
-    <w:name w:val="Footnote Text Char"/>
-    <w:basedOn w:val="DefaultParagraphFont"/>
-    <w:link w:val="FootnoteText"/>
+  <w:style w:type="character" w:customStyle="1" w:styleId="FotnotetekstTegn">
+    <w:name w:val="Fotnotetekst Tegn"/>
+    <w:basedOn w:val="Standardskriftforavsnitt"/>
+    <w:link w:val="Fotnotetekst"/>
     <w:semiHidden/>
     <w:rsid w:val="00231DCA"/>
     <w:rPr>
       <w:rFonts w:eastAsia="Times New Roman"/>
     </w:rPr>
   </w:style>
-  <w:style w:type="paragraph" w:styleId="Index1">
+  <w:style w:type="paragraph" w:styleId="Indeks1">
     <w:name w:val="index 1"/>
     <w:basedOn w:val="Normal"/>
     <w:next w:val="Normal"/>
@@ -5415,7 +5480,7 @@
       <w:szCs w:val="24"/>
     </w:rPr>
   </w:style>
-  <w:style w:type="paragraph" w:styleId="Index2">
+  <w:style w:type="paragraph" w:styleId="Indeks2">
     <w:name w:val="index 2"/>
     <w:basedOn w:val="Normal"/>
     <w:next w:val="Normal"/>
@@ -5432,7 +5497,7 @@
       <w:szCs w:val="24"/>
     </w:rPr>
   </w:style>
-  <w:style w:type="paragraph" w:styleId="Index3">
+  <w:style w:type="paragraph" w:styleId="Indeks3">
     <w:name w:val="index 3"/>
     <w:basedOn w:val="Normal"/>
     <w:next w:val="Normal"/>
@@ -5449,7 +5514,7 @@
       <w:szCs w:val="24"/>
     </w:rPr>
   </w:style>
-  <w:style w:type="paragraph" w:styleId="Index4">
+  <w:style w:type="paragraph" w:styleId="Indeks4">
     <w:name w:val="index 4"/>
     <w:basedOn w:val="Normal"/>
     <w:next w:val="Normal"/>
@@ -5466,7 +5531,7 @@
       <w:szCs w:val="24"/>
     </w:rPr>
   </w:style>
-  <w:style w:type="paragraph" w:styleId="Index5">
+  <w:style w:type="paragraph" w:styleId="Indeks5">
     <w:name w:val="index 5"/>
     <w:basedOn w:val="Normal"/>
     <w:next w:val="Normal"/>
@@ -5483,7 +5548,7 @@
       <w:szCs w:val="24"/>
     </w:rPr>
   </w:style>
-  <w:style w:type="paragraph" w:styleId="Index6">
+  <w:style w:type="paragraph" w:styleId="Indeks6">
     <w:name w:val="index 6"/>
     <w:basedOn w:val="Normal"/>
     <w:next w:val="Normal"/>
@@ -5500,7 +5565,7 @@
       <w:szCs w:val="24"/>
     </w:rPr>
   </w:style>
-  <w:style w:type="paragraph" w:styleId="Index7">
+  <w:style w:type="paragraph" w:styleId="Indeks7">
     <w:name w:val="index 7"/>
     <w:basedOn w:val="Normal"/>
     <w:next w:val="Normal"/>
@@ -5517,7 +5582,7 @@
       <w:szCs w:val="24"/>
     </w:rPr>
   </w:style>
-  <w:style w:type="paragraph" w:styleId="Index8">
+  <w:style w:type="paragraph" w:styleId="Indeks8">
     <w:name w:val="index 8"/>
     <w:basedOn w:val="Normal"/>
     <w:next w:val="Normal"/>
@@ -5534,7 +5599,7 @@
       <w:szCs w:val="24"/>
     </w:rPr>
   </w:style>
-  <w:style w:type="paragraph" w:styleId="Index9">
+  <w:style w:type="paragraph" w:styleId="Indeks9">
     <w:name w:val="index 9"/>
     <w:basedOn w:val="Normal"/>
     <w:next w:val="Normal"/>
@@ -5551,10 +5616,10 @@
       <w:szCs w:val="24"/>
     </w:rPr>
   </w:style>
-  <w:style w:type="paragraph" w:styleId="IndexHeading">
+  <w:style w:type="paragraph" w:styleId="Stikkordregisteroverskrift">
     <w:name w:val="index heading"/>
     <w:basedOn w:val="Normal"/>
-    <w:next w:val="Index1"/>
+    <w:next w:val="Indeks1"/>
     <w:semiHidden/>
     <w:rsid w:val="00231DCA"/>
     <w:pPr>
@@ -5568,9 +5633,9 @@
       <w:szCs w:val="24"/>
     </w:rPr>
   </w:style>
-  <w:style w:type="paragraph" w:styleId="MacroText">
+  <w:style w:type="paragraph" w:styleId="Makrotekst">
     <w:name w:val="macro"/>
-    <w:link w:val="MacroTextChar"/>
+    <w:link w:val="MakrotekstTegn"/>
     <w:semiHidden/>
     <w:rsid w:val="00231DCA"/>
     <w:pPr>
@@ -5590,10 +5655,10 @@
       <w:rFonts w:ascii="Courier New" w:eastAsia="Times New Roman" w:hAnsi="Courier New" w:cs="Courier New"/>
     </w:rPr>
   </w:style>
-  <w:style w:type="character" w:customStyle="1" w:styleId="MacroTextChar">
-    <w:name w:val="Macro Text Char"/>
-    <w:basedOn w:val="DefaultParagraphFont"/>
-    <w:link w:val="MacroText"/>
+  <w:style w:type="character" w:customStyle="1" w:styleId="MakrotekstTegn">
+    <w:name w:val="Makrotekst Tegn"/>
+    <w:basedOn w:val="Standardskriftforavsnitt"/>
+    <w:link w:val="Makrotekst"/>
     <w:semiHidden/>
     <w:rsid w:val="00231DCA"/>
     <w:rPr>
@@ -5601,7 +5666,7 @@
       <w:lang w:val="en-US" w:eastAsia="en-US" w:bidi="ar-SA"/>
     </w:rPr>
   </w:style>
-  <w:style w:type="paragraph" w:styleId="TableofAuthorities">
+  <w:style w:type="paragraph" w:styleId="Kildeliste">
     <w:name w:val="table of authorities"/>
     <w:basedOn w:val="Normal"/>
     <w:next w:val="Normal"/>
@@ -5617,7 +5682,7 @@
       <w:szCs w:val="24"/>
     </w:rPr>
   </w:style>
-  <w:style w:type="paragraph" w:styleId="TableofFigures">
+  <w:style w:type="paragraph" w:styleId="Figurliste">
     <w:name w:val="table of figures"/>
     <w:basedOn w:val="Normal"/>
     <w:next w:val="Normal"/>
@@ -5633,7 +5698,7 @@
       <w:szCs w:val="24"/>
     </w:rPr>
   </w:style>
-  <w:style w:type="paragraph" w:styleId="TOAHeading">
+  <w:style w:type="paragraph" w:styleId="Kildelisteoverskrift">
     <w:name w:val="toa heading"/>
     <w:basedOn w:val="Normal"/>
     <w:next w:val="Normal"/>
@@ -5650,7 +5715,7 @@
       <w:szCs w:val="24"/>
     </w:rPr>
   </w:style>
-  <w:style w:type="paragraph" w:styleId="TOC1">
+  <w:style w:type="paragraph" w:styleId="INNH1">
     <w:name w:val="toc 1"/>
     <w:basedOn w:val="Normal"/>
     <w:next w:val="Normal"/>
@@ -5666,7 +5731,7 @@
       <w:szCs w:val="24"/>
     </w:rPr>
   </w:style>
-  <w:style w:type="paragraph" w:styleId="TOC2">
+  <w:style w:type="paragraph" w:styleId="INNH2">
     <w:name w:val="toc 2"/>
     <w:basedOn w:val="Normal"/>
     <w:next w:val="Normal"/>
@@ -5683,7 +5748,7 @@
       <w:szCs w:val="24"/>
     </w:rPr>
   </w:style>
-  <w:style w:type="paragraph" w:styleId="TOC3">
+  <w:style w:type="paragraph" w:styleId="INNH3">
     <w:name w:val="toc 3"/>
     <w:basedOn w:val="Normal"/>
     <w:next w:val="Normal"/>
@@ -5700,7 +5765,7 @@
       <w:szCs w:val="24"/>
     </w:rPr>
   </w:style>
-  <w:style w:type="paragraph" w:styleId="TOC4">
+  <w:style w:type="paragraph" w:styleId="INNH4">
     <w:name w:val="toc 4"/>
     <w:basedOn w:val="Normal"/>
     <w:next w:val="Normal"/>
@@ -5717,7 +5782,7 @@
       <w:szCs w:val="24"/>
     </w:rPr>
   </w:style>
-  <w:style w:type="paragraph" w:styleId="TOC5">
+  <w:style w:type="paragraph" w:styleId="INNH5">
     <w:name w:val="toc 5"/>
     <w:basedOn w:val="Normal"/>
     <w:next w:val="Normal"/>
@@ -5734,7 +5799,7 @@
       <w:szCs w:val="24"/>
     </w:rPr>
   </w:style>
-  <w:style w:type="paragraph" w:styleId="TOC6">
+  <w:style w:type="paragraph" w:styleId="INNH6">
     <w:name w:val="toc 6"/>
     <w:basedOn w:val="Normal"/>
     <w:next w:val="Normal"/>
@@ -5751,7 +5816,7 @@
       <w:szCs w:val="24"/>
     </w:rPr>
   </w:style>
-  <w:style w:type="paragraph" w:styleId="TOC7">
+  <w:style w:type="paragraph" w:styleId="INNH7">
     <w:name w:val="toc 7"/>
     <w:basedOn w:val="Normal"/>
     <w:next w:val="Normal"/>
@@ -5768,7 +5833,7 @@
       <w:szCs w:val="24"/>
     </w:rPr>
   </w:style>
-  <w:style w:type="paragraph" w:styleId="TOC8">
+  <w:style w:type="paragraph" w:styleId="INNH8">
     <w:name w:val="toc 8"/>
     <w:basedOn w:val="Normal"/>
     <w:next w:val="Normal"/>
@@ -5785,7 +5850,7 @@
       <w:szCs w:val="24"/>
     </w:rPr>
   </w:style>
-  <w:style w:type="paragraph" w:styleId="TOC9">
+  <w:style w:type="paragraph" w:styleId="INNH9">
     <w:name w:val="toc 9"/>
     <w:basedOn w:val="Normal"/>
     <w:next w:val="Normal"/>
@@ -5802,10 +5867,10 @@
       <w:szCs w:val="24"/>
     </w:rPr>
   </w:style>
-  <w:style w:type="paragraph" w:styleId="BodyText">
+  <w:style w:type="paragraph" w:styleId="Brdtekst">
     <w:name w:val="Body Text"/>
     <w:basedOn w:val="Normal"/>
-    <w:link w:val="BodyTextChar"/>
+    <w:link w:val="BrdtekstTegn"/>
     <w:rsid w:val="00603503"/>
     <w:pPr>
       <w:spacing w:before="120" w:after="120" w:line="240" w:lineRule="auto"/>
@@ -5816,9 +5881,9 @@
       <w:szCs w:val="24"/>
     </w:rPr>
   </w:style>
-  <w:style w:type="character" w:customStyle="1" w:styleId="BodyTextChar">
-    <w:name w:val="Body Text Char"/>
-    <w:link w:val="BodyText"/>
+  <w:style w:type="character" w:customStyle="1" w:styleId="BrdtekstTegn">
+    <w:name w:val="Brødtekst Tegn"/>
+    <w:link w:val="Brdtekst"/>
     <w:rsid w:val="00603503"/>
     <w:rPr>
       <w:rFonts w:eastAsia="Times New Roman"/>
@@ -5836,7 +5901,7 @@
   </w:style>
   <w:style w:type="paragraph" w:customStyle="1" w:styleId="BodyTextBold">
     <w:name w:val="Body Text Bold"/>
-    <w:basedOn w:val="BodyText"/>
+    <w:basedOn w:val="Brdtekst"/>
     <w:next w:val="BodyTextL25"/>
     <w:link w:val="BodyTextBoldChar"/>
     <w:qFormat/>
@@ -5847,7 +5912,7 @@
   </w:style>
   <w:style w:type="character" w:customStyle="1" w:styleId="CMDChar">
     <w:name w:val="CMD Char"/>
-    <w:basedOn w:val="DefaultParagraphFont"/>
+    <w:basedOn w:val="Standardskriftforavsnitt"/>
     <w:link w:val="CMD"/>
     <w:rsid w:val="0010436E"/>
     <w:rPr>
@@ -5857,7 +5922,7 @@
   </w:style>
   <w:style w:type="character" w:customStyle="1" w:styleId="BodyTextBoldChar">
     <w:name w:val="Body Text Bold Char"/>
-    <w:basedOn w:val="BodyTextChar"/>
+    <w:basedOn w:val="BrdtekstTegn"/>
     <w:link w:val="BodyTextBold"/>
     <w:rsid w:val="00C73E03"/>
     <w:rPr>
@@ -5866,11 +5931,11 @@
       <w:szCs w:val="24"/>
     </w:rPr>
   </w:style>
-  <w:style w:type="paragraph" w:styleId="Title">
+  <w:style w:type="paragraph" w:styleId="Tittel">
     <w:name w:val="Title"/>
     <w:basedOn w:val="Normal"/>
     <w:next w:val="BodyTextL25"/>
-    <w:link w:val="TitleChar"/>
+    <w:link w:val="TittelTegn"/>
     <w:qFormat/>
     <w:rsid w:val="00A33890"/>
     <w:pPr>
@@ -5885,10 +5950,10 @@
       <w:szCs w:val="56"/>
     </w:rPr>
   </w:style>
-  <w:style w:type="character" w:customStyle="1" w:styleId="TitleChar">
-    <w:name w:val="Title Char"/>
-    <w:basedOn w:val="DefaultParagraphFont"/>
-    <w:link w:val="Title"/>
+  <w:style w:type="character" w:customStyle="1" w:styleId="TittelTegn">
+    <w:name w:val="Tittel Tegn"/>
+    <w:basedOn w:val="Standardskriftforavsnitt"/>
+    <w:link w:val="Tittel"/>
     <w:rsid w:val="00A33890"/>
     <w:rPr>
       <w:rFonts w:eastAsiaTheme="majorEastAsia" w:cstheme="majorBidi"/>
@@ -5900,7 +5965,7 @@
   </w:style>
   <w:style w:type="table" w:customStyle="1" w:styleId="LabTableStyle1">
     <w:name w:val="Lab_Table_Style1"/>
-    <w:basedOn w:val="TableNormal"/>
+    <w:basedOn w:val="Vanligtabell"/>
     <w:uiPriority w:val="99"/>
     <w:qFormat/>
     <w:rsid w:val="00C77B29"/>
@@ -5955,9 +6020,9 @@
       </w:tcPr>
     </w:tblStylePr>
   </w:style>
-  <w:style w:type="character" w:styleId="PlaceholderText">
+  <w:style w:type="character" w:styleId="Plassholdertekst">
     <w:name w:val="Placeholder Text"/>
-    <w:basedOn w:val="DefaultParagraphFont"/>
+    <w:basedOn w:val="Standardskriftforavsnitt"/>
     <w:uiPriority w:val="99"/>
     <w:semiHidden/>
     <w:rsid w:val="00FA154B"/>
@@ -5998,7 +6063,7 @@
   </w:style>
   <w:style w:type="character" w:customStyle="1" w:styleId="BodyTextL25Char">
     <w:name w:val="Body Text L25 Char"/>
-    <w:basedOn w:val="DefaultParagraphFont"/>
+    <w:basedOn w:val="Standardskriftforavsnitt"/>
     <w:link w:val="BodyTextL25"/>
     <w:rsid w:val="00490807"/>
     <w:rPr>
@@ -6032,7 +6097,7 @@
 </file>
 
 <file path=word/glossary/document.xml><?xml version="1.0" encoding="utf-8"?>
-<w:glossaryDocument xmlns:wpc="http://schemas.microsoft.com/office/word/2010/wordprocessingCanvas" xmlns:cx="http://schemas.microsoft.com/office/drawing/2014/chartex" xmlns:cx1="http://schemas.microsoft.com/office/drawing/2015/9/8/chartex" xmlns:cx2="http://schemas.microsoft.com/office/drawing/2015/10/21/chartex" xmlns:cx3="http://schemas.microsoft.com/office/drawing/2016/5/9/chartex" xmlns:cx4="http://schemas.microsoft.com/office/drawing/2016/5/10/chartex" xmlns:cx5="http://schemas.microsoft.com/office/drawing/2016/5/11/chartex" xmlns:cx6="http://schemas.microsoft.com/office/drawing/2016/5/12/chartex" xmlns:cx7="http://schemas.microsoft.com/office/drawing/2016/5/13/chartex" xmlns:cx8="http://schemas.microsoft.com/office/drawing/2016/5/14/chartex" xmlns:mc="http://schemas.openxmlformats.org/markup-compatibility/2006" xmlns:aink="http://schemas.microsoft.com/office/drawing/2016/ink" xmlns:am3d="http://schemas.microsoft.com/office/drawing/2017/model3d" xmlns:o="urn:schemas-microsoft-com:office:office" xmlns:r="http://schemas.openxmlformats.org/officeDocument/2006/relationships" xmlns:m="http://schemas.openxmlformats.org/officeDocument/2006/math" xmlns:v="urn:schemas-microsoft-com:vml" xmlns:wp14="http://schemas.microsoft.com/office/word/2010/wordprocessingDrawing" xmlns:wp="http://schemas.openxmlformats.org/drawingml/2006/wordprocessingDrawing" xmlns:w10="urn:schemas-microsoft-com:office:word" xmlns:w="http://schemas.openxmlformats.org/wordprocessingml/2006/main" xmlns:w14="http://schemas.microsoft.com/office/word/2010/wordml" xmlns:w15="http://schemas.microsoft.com/office/word/2012/wordml" xmlns:w16cid="http://schemas.microsoft.com/office/word/2016/wordml/cid" xmlns:w16se="http://schemas.microsoft.com/office/word/2015/wordml/symex" xmlns:wpg="http://schemas.microsoft.com/office/word/2010/wordprocessingGroup" xmlns:wpi="http://schemas.microsoft.com/office/word/2010/wordprocessingInk" xmlns:wne="http://schemas.microsoft.com/office/word/2006/wordml" xmlns:wps="http://schemas.microsoft.com/office/word/2010/wordprocessingShape" mc:Ignorable="w14 w15 w16se w16cid wp14">
+<w:glossaryDocument xmlns:wpc="http://schemas.microsoft.com/office/word/2010/wordprocessingCanvas" xmlns:mc="http://schemas.openxmlformats.org/markup-compatibility/2006" xmlns:o="urn:schemas-microsoft-com:office:office" xmlns:r="http://schemas.openxmlformats.org/officeDocument/2006/relationships" xmlns:m="http://schemas.openxmlformats.org/officeDocument/2006/math" xmlns:v="urn:schemas-microsoft-com:vml" xmlns:wp14="http://schemas.microsoft.com/office/word/2010/wordprocessingDrawing" xmlns:wp="http://schemas.openxmlformats.org/drawingml/2006/wordprocessingDrawing" xmlns:w10="urn:schemas-microsoft-com:office:word" xmlns:w="http://schemas.openxmlformats.org/wordprocessingml/2006/main" xmlns:w14="http://schemas.microsoft.com/office/word/2010/wordml" xmlns:w15="http://schemas.microsoft.com/office/word/2012/wordml" xmlns:wpg="http://schemas.microsoft.com/office/word/2010/wordprocessingGroup" xmlns:wpi="http://schemas.microsoft.com/office/word/2010/wordprocessingInk" xmlns:wne="http://schemas.microsoft.com/office/word/2006/wordml" xmlns:wps="http://schemas.microsoft.com/office/word/2010/wordprocessingShape" mc:Ignorable="w14 w15 wp14">
   <w:docParts>
     <w:docPart>
       <w:docPartPr>
@@ -6056,7 +6121,7 @@
           </w:pPr>
           <w:r>
             <w:rPr>
-              <w:rStyle w:val="PlaceholderText"/>
+              <w:rStyle w:val="Plassholdertekst"/>
             </w:rPr>
             <w:t>[Title]</w:t>
           </w:r>
@@ -6068,7 +6133,7 @@
 </file>
 
 <file path=word/glossary/fontTable.xml><?xml version="1.0" encoding="utf-8"?>
-<w:fonts xmlns:mc="http://schemas.openxmlformats.org/markup-compatibility/2006" xmlns:r="http://schemas.openxmlformats.org/officeDocument/2006/relationships" xmlns:w="http://schemas.openxmlformats.org/wordprocessingml/2006/main" xmlns:w14="http://schemas.microsoft.com/office/word/2010/wordml" xmlns:w15="http://schemas.microsoft.com/office/word/2012/wordml" xmlns:w16cid="http://schemas.microsoft.com/office/word/2016/wordml/cid" xmlns:w16se="http://schemas.microsoft.com/office/word/2015/wordml/symex" mc:Ignorable="w14 w15 w16se w16cid">
+<w:fonts xmlns:mc="http://schemas.openxmlformats.org/markup-compatibility/2006" xmlns:r="http://schemas.openxmlformats.org/officeDocument/2006/relationships" xmlns:w="http://schemas.openxmlformats.org/wordprocessingml/2006/main" xmlns:w14="http://schemas.microsoft.com/office/word/2010/wordml" xmlns:w15="http://schemas.microsoft.com/office/word/2012/wordml" mc:Ignorable="w14 w15">
   <w:font w:name="Arial">
     <w:panose1 w:val="020B0604020202020204"/>
     <w:charset w:val="00"/>
@@ -6133,36 +6198,21 @@
     <w:pitch w:val="variable"/>
     <w:sig w:usb0="E00006FF" w:usb1="420024FF" w:usb2="02000000" w:usb3="00000000" w:csb0="0000019F" w:csb1="00000000"/>
   </w:font>
-  <w:font w:name="DengXian">
-    <w:altName w:val="等线"/>
-    <w:panose1 w:val="02010600030101010101"/>
-    <w:charset w:val="86"/>
-    <w:family w:val="auto"/>
-    <w:pitch w:val="variable"/>
-    <w:sig w:usb0="A00002BF" w:usb1="38CF7CFA" w:usb2="00000016" w:usb3="00000000" w:csb0="0004000F" w:csb1="00000000"/>
-  </w:font>
-  <w:font w:name="DengXian Light">
-    <w:altName w:val="等线 Light"/>
-    <w:panose1 w:val="02010600030101010101"/>
-    <w:charset w:val="86"/>
-    <w:family w:val="auto"/>
-    <w:pitch w:val="variable"/>
-    <w:sig w:usb0="A00002BF" w:usb1="38CF7CFA" w:usb2="00000016" w:usb3="00000000" w:csb0="0004000F" w:csb1="00000000"/>
-  </w:font>
   <w:font w:name="Calibri Light">
     <w:panose1 w:val="020F0302020204030204"/>
     <w:charset w:val="00"/>
     <w:family w:val="swiss"/>
     <w:pitch w:val="variable"/>
-    <w:sig w:usb0="E0002AFF" w:usb1="C000247B" w:usb2="00000009" w:usb3="00000000" w:csb0="000001FF" w:csb1="00000000"/>
+    <w:sig w:usb0="E4002EFF" w:usb1="C000247B" w:usb2="00000009" w:usb3="00000000" w:csb0="000001FF" w:csb1="00000000"/>
   </w:font>
 </w:fonts>
 </file>
 
 <file path=word/glossary/settings.xml><?xml version="1.0" encoding="utf-8"?>
-<w:settings xmlns:mc="http://schemas.openxmlformats.org/markup-compatibility/2006" xmlns:o="urn:schemas-microsoft-com:office:office" xmlns:r="http://schemas.openxmlformats.org/officeDocument/2006/relationships" xmlns:m="http://schemas.openxmlformats.org/officeDocument/2006/math" xmlns:v="urn:schemas-microsoft-com:vml" xmlns:w10="urn:schemas-microsoft-com:office:word" xmlns:w="http://schemas.openxmlformats.org/wordprocessingml/2006/main" xmlns:w14="http://schemas.microsoft.com/office/word/2010/wordml" xmlns:w15="http://schemas.microsoft.com/office/word/2012/wordml" xmlns:w16cid="http://schemas.microsoft.com/office/word/2016/wordml/cid" xmlns:w16se="http://schemas.microsoft.com/office/word/2015/wordml/symex" xmlns:sl="http://schemas.openxmlformats.org/schemaLibrary/2006/main" mc:Ignorable="w14 w15 w16se w16cid">
+<w:settings xmlns:mc="http://schemas.openxmlformats.org/markup-compatibility/2006" xmlns:o="urn:schemas-microsoft-com:office:office" xmlns:r="http://schemas.openxmlformats.org/officeDocument/2006/relationships" xmlns:m="http://schemas.openxmlformats.org/officeDocument/2006/math" xmlns:v="urn:schemas-microsoft-com:vml" xmlns:w10="urn:schemas-microsoft-com:office:word" xmlns:w="http://schemas.openxmlformats.org/wordprocessingml/2006/main" xmlns:w14="http://schemas.microsoft.com/office/word/2010/wordml" xmlns:w15="http://schemas.microsoft.com/office/word/2012/wordml" xmlns:sl="http://schemas.openxmlformats.org/schemaLibrary/2006/main" mc:Ignorable="w14 w15">
   <w:view w:val="normal"/>
   <w:defaultTabStop w:val="720"/>
+  <w:hyphenationZone w:val="425"/>
   <w:characterSpacingControl w:val="doNotCompress"/>
   <w:compat>
     <w:useFELayout/>
@@ -6171,7 +6221,6 @@
     <w:compatSetting w:name="enableOpenTypeFeatures" w:uri="http://schemas.microsoft.com/office/word" w:val="1"/>
     <w:compatSetting w:name="doNotFlipMirrorIndents" w:uri="http://schemas.microsoft.com/office/word" w:val="1"/>
     <w:compatSetting w:name="differentiateMultirowTableHeaders" w:uri="http://schemas.microsoft.com/office/word" w:val="1"/>
-    <w:compatSetting w:name="useWord2013TrackBottomHyphenation" w:uri="http://schemas.microsoft.com/office/word" w:val="0"/>
   </w:compat>
   <w:rsids>
     <w:rsidRoot w:val="00C62F94"/>
@@ -6179,6 +6228,7 @@
     <w:rsid w:val="00C62F94"/>
     <w:rsid w:val="00CC08F7"/>
     <w:rsid w:val="00D512F9"/>
+    <w:rsid w:val="00D57EA8"/>
     <w:rsid w:val="00E10727"/>
   </w:rsids>
   <m:mathPr>
@@ -6196,14 +6246,14 @@
   </m:mathPr>
   <w:themeFontLang w:val="en-US" w:eastAsia="zh-CN"/>
   <w:clrSchemeMapping w:bg1="light1" w:t1="dark1" w:bg2="light2" w:t2="dark2" w:accent1="accent1" w:accent2="accent2" w:accent3="accent3" w:accent4="accent4" w:accent5="accent5" w:accent6="accent6" w:hyperlink="hyperlink" w:followedHyperlink="followedHyperlink"/>
-  <w:decimalSymbol w:val="."/>
-  <w:listSeparator w:val=","/>
+  <w:decimalSymbol w:val=","/>
+  <w:listSeparator w:val=";"/>
   <w15:chartTrackingRefBased/>
 </w:settings>
 </file>
 
 <file path=word/glossary/styles.xml><?xml version="1.0" encoding="utf-8"?>
-<w:styles xmlns:mc="http://schemas.openxmlformats.org/markup-compatibility/2006" xmlns:r="http://schemas.openxmlformats.org/officeDocument/2006/relationships" xmlns:w="http://schemas.openxmlformats.org/wordprocessingml/2006/main" xmlns:w14="http://schemas.microsoft.com/office/word/2010/wordml" xmlns:w15="http://schemas.microsoft.com/office/word/2012/wordml" xmlns:w16cid="http://schemas.microsoft.com/office/word/2016/wordml/cid" xmlns:w16se="http://schemas.microsoft.com/office/word/2015/wordml/symex" mc:Ignorable="w14 w15 w16se w16cid">
+<w:styles xmlns:mc="http://schemas.openxmlformats.org/markup-compatibility/2006" xmlns:r="http://schemas.openxmlformats.org/officeDocument/2006/relationships" xmlns:w="http://schemas.openxmlformats.org/wordprocessingml/2006/main" xmlns:w14="http://schemas.microsoft.com/office/word/2010/wordml" xmlns:w15="http://schemas.microsoft.com/office/word/2012/wordml" mc:Ignorable="w14 w15">
   <w:docDefaults>
     <w:rPrDefault>
       <w:rPr>
@@ -6219,7 +6269,7 @@
       </w:pPr>
     </w:pPrDefault>
   </w:docDefaults>
-  <w:latentStyles w:defLockedState="0" w:defUIPriority="99" w:defSemiHidden="0" w:defUnhideWhenUsed="0" w:defQFormat="0" w:count="375">
+  <w:latentStyles w:defLockedState="0" w:defUIPriority="99" w:defSemiHidden="0" w:defUnhideWhenUsed="0" w:defQFormat="0" w:count="371">
     <w:lsdException w:name="Normal" w:uiPriority="0" w:qFormat="1"/>
     <w:lsdException w:name="heading 1" w:uiPriority="9" w:qFormat="1"/>
     <w:lsdException w:name="heading 2" w:semiHidden="1" w:uiPriority="9" w:unhideWhenUsed="1" w:qFormat="1"/>
@@ -6591,22 +6641,18 @@
     <w:lsdException w:name="List Table 5 Dark Accent 6" w:uiPriority="50"/>
     <w:lsdException w:name="List Table 6 Colorful Accent 6" w:uiPriority="51"/>
     <w:lsdException w:name="List Table 7 Colorful Accent 6" w:uiPriority="52"/>
-    <w:lsdException w:name="Mention" w:semiHidden="1" w:unhideWhenUsed="1"/>
-    <w:lsdException w:name="Smart Hyperlink" w:semiHidden="1" w:unhideWhenUsed="1"/>
-    <w:lsdException w:name="Hashtag" w:semiHidden="1" w:unhideWhenUsed="1"/>
-    <w:lsdException w:name="Unresolved Mention" w:semiHidden="1" w:unhideWhenUsed="1"/>
   </w:latentStyles>
   <w:style w:type="paragraph" w:default="1" w:styleId="Normal">
     <w:name w:val="Normal"/>
     <w:qFormat/>
   </w:style>
-  <w:style w:type="character" w:default="1" w:styleId="DefaultParagraphFont">
+  <w:style w:type="character" w:default="1" w:styleId="Standardskriftforavsnitt">
     <w:name w:val="Default Paragraph Font"/>
     <w:uiPriority w:val="1"/>
     <w:semiHidden/>
     <w:unhideWhenUsed/>
   </w:style>
-  <w:style w:type="table" w:default="1" w:styleId="TableNormal">
+  <w:style w:type="table" w:default="1" w:styleId="Vanligtabell">
     <w:name w:val="Normal Table"/>
     <w:uiPriority w:val="99"/>
     <w:semiHidden/>
@@ -6621,15 +6667,15 @@
       </w:tblCellMar>
     </w:tblPr>
   </w:style>
-  <w:style w:type="numbering" w:default="1" w:styleId="NoList">
+  <w:style w:type="numbering" w:default="1" w:styleId="Ingenliste">
     <w:name w:val="No List"/>
     <w:uiPriority w:val="99"/>
     <w:semiHidden/>
     <w:unhideWhenUsed/>
   </w:style>
-  <w:style w:type="character" w:styleId="PlaceholderText">
+  <w:style w:type="character" w:styleId="Plassholdertekst">
     <w:name w:val="Placeholder Text"/>
-    <w:basedOn w:val="DefaultParagraphFont"/>
+    <w:basedOn w:val="Standardskriftforavsnitt"/>
     <w:uiPriority w:val="99"/>
     <w:semiHidden/>
     <w:rPr>
@@ -6643,7 +6689,7 @@
 </file>
 
 <file path=word/glossary/webSettings.xml><?xml version="1.0" encoding="utf-8"?>
-<w:webSettings xmlns:mc="http://schemas.openxmlformats.org/markup-compatibility/2006" xmlns:r="http://schemas.openxmlformats.org/officeDocument/2006/relationships" xmlns:w="http://schemas.openxmlformats.org/wordprocessingml/2006/main" xmlns:w14="http://schemas.microsoft.com/office/word/2010/wordml" xmlns:w15="http://schemas.microsoft.com/office/word/2012/wordml" xmlns:w16cid="http://schemas.microsoft.com/office/word/2016/wordml/cid" xmlns:w16se="http://schemas.microsoft.com/office/word/2015/wordml/symex" mc:Ignorable="w14 w15 w16se w16cid">
+<w:webSettings xmlns:mc="http://schemas.openxmlformats.org/markup-compatibility/2006" xmlns:r="http://schemas.openxmlformats.org/officeDocument/2006/relationships" xmlns:w="http://schemas.openxmlformats.org/wordprocessingml/2006/main" xmlns:w14="http://schemas.microsoft.com/office/word/2010/wordml" xmlns:w15="http://schemas.microsoft.com/office/word/2012/wordml" mc:Ignorable="w14 w15">
   <w:optimizeForBrowser/>
   <w:allowPNG/>
 </w:webSettings>
@@ -6939,7 +6985,7 @@
 </file>
 
 <file path=customXml/itemProps1.xml><?xml version="1.0" encoding="utf-8"?>
-<ds:datastoreItem xmlns:ds="http://schemas.openxmlformats.org/officeDocument/2006/customXml" ds:itemID="{DA6D88E7-64D4-4F41-BA07-E1051CC833E6}">
+<ds:datastoreItem xmlns:ds="http://schemas.openxmlformats.org/officeDocument/2006/customXml" ds:itemID="{4AA830D0-C2F5-4E4E-9714-0A2DE9CF1488}">
   <ds:schemaRefs>
     <ds:schemaRef ds:uri="http://schemas.openxmlformats.org/officeDocument/2006/bibliography"/>
   </ds:schemaRefs>

</xml_diff>